<commit_message>
added lane detection to all the app
</commit_message>
<xml_diff>
--- a/report_LIDAR_camer_up1096060.docx
+++ b/report_LIDAR_camer_up1096060.docx
@@ -62,7 +62,10 @@
                               <a:avLst/>
                             </a:prstGeom>
                             <a:solidFill>
-                              <a:schemeClr val="bg2"/>
+                              <a:schemeClr val="accent4">
+                                <a:lumMod val="20000"/>
+                                <a:lumOff val="80000"/>
+                              </a:schemeClr>
                             </a:solidFill>
                             <a:ln w="6350">
                               <a:noFill/>
@@ -90,23 +93,17 @@
                                   <w:rPr>
                                     <w:rFonts w:asciiTheme="majorHAnsi" w:eastAsiaTheme="majorEastAsia" w:hAnsiTheme="majorHAnsi" w:cstheme="majorBidi"/>
                                     <w:caps/>
-                                    <w:color w:val="4389D7" w:themeColor="text2" w:themeTint="99"/>
+                                    <w:color w:val="10CF9B" w:themeColor="accent4"/>
                                     <w:sz w:val="64"/>
                                     <w:szCs w:val="64"/>
+                                    <w:lang w:val="el-GR"/>
                                   </w:rPr>
                                   <w:alias w:val="Title"/>
                                   <w:tag w:val=""/>
                                   <w:id w:val="797192764"/>
-                                  <w:showingPlcHdr/>
                                   <w:dataBinding w:prefixMappings="xmlns:ns0='http://purl.org/dc/elements/1.1/' xmlns:ns1='http://schemas.openxmlformats.org/package/2006/metadata/core-properties' " w:xpath="/ns1:coreProperties[1]/ns0:title[1]" w:storeItemID="{6C3C8BC8-F283-45AE-878A-BAB7291924A1}"/>
                                   <w:text/>
                                 </w:sdtPr>
-                                <w:sdtEndPr>
-                                  <w:rPr>
-                                    <w:sz w:val="68"/>
-                                    <w:szCs w:val="68"/>
-                                  </w:rPr>
-                                </w:sdtEndPr>
                                 <w:sdtContent>
                                   <w:p>
                                     <w:pPr>
@@ -114,20 +111,22 @@
                                       <w:rPr>
                                         <w:rFonts w:asciiTheme="majorHAnsi" w:eastAsiaTheme="majorEastAsia" w:hAnsiTheme="majorHAnsi" w:cstheme="majorBidi"/>
                                         <w:caps/>
-                                        <w:color w:val="4389D7" w:themeColor="text2" w:themeTint="99"/>
+                                        <w:color w:val="10CF9B" w:themeColor="accent4"/>
                                         <w:sz w:val="68"/>
                                         <w:szCs w:val="68"/>
+                                        <w:lang w:val="el-GR"/>
                                       </w:rPr>
                                     </w:pPr>
                                     <w:r>
                                       <w:rPr>
                                         <w:rFonts w:asciiTheme="majorHAnsi" w:eastAsiaTheme="majorEastAsia" w:hAnsiTheme="majorHAnsi" w:cstheme="majorBidi"/>
                                         <w:caps/>
-                                        <w:color w:val="4389D7" w:themeColor="text2" w:themeTint="99"/>
-                                        <w:sz w:val="68"/>
-                                        <w:szCs w:val="68"/>
+                                        <w:color w:val="10CF9B" w:themeColor="accent4"/>
+                                        <w:sz w:val="64"/>
+                                        <w:szCs w:val="64"/>
+                                        <w:lang w:val="el-GR"/>
                                       </w:rPr>
-                                      <w:t>[Document title]</w:t>
+                                      <w:t>Camera vs Lidar</w:t>
                                     </w:r>
                                   </w:p>
                                 </w:sdtContent>
@@ -137,44 +136,99 @@
                                   <w:pStyle w:val="NoSpacing"/>
                                   <w:spacing w:before="120"/>
                                   <w:rPr>
-                                    <w:color w:val="0F6FC6" w:themeColor="accent1"/>
+                                    <w:color w:val="0C9A73" w:themeColor="accent4" w:themeShade="BF"/>
                                     <w:sz w:val="36"/>
                                     <w:szCs w:val="36"/>
+                                    <w:lang w:val="el-GR"/>
                                   </w:rPr>
                                 </w:pPr>
                                 <w:sdt>
                                   <w:sdtPr>
                                     <w:rPr>
-                                      <w:color w:val="0F6FC6" w:themeColor="accent1"/>
+                                      <w:color w:val="7CCA62" w:themeColor="accent5"/>
                                       <w:sz w:val="36"/>
                                       <w:szCs w:val="36"/>
+                                      <w:lang w:val="el-GR"/>
                                     </w:rPr>
                                     <w:alias w:val="Subtitle"/>
                                     <w:tag w:val=""/>
                                     <w:id w:val="2021743002"/>
-                                    <w:showingPlcHdr/>
                                     <w:dataBinding w:prefixMappings="xmlns:ns0='http://purl.org/dc/elements/1.1/' xmlns:ns1='http://schemas.openxmlformats.org/package/2006/metadata/core-properties' " w:xpath="/ns1:coreProperties[1]/ns0:subject[1]" w:storeItemID="{6C3C8BC8-F283-45AE-878A-BAB7291924A1}"/>
                                     <w:text/>
                                   </w:sdtPr>
                                   <w:sdtContent>
                                     <w:r>
                                       <w:rPr>
-                                        <w:color w:val="0F6FC6" w:themeColor="accent1"/>
+                                        <w:color w:val="7CCA62" w:themeColor="accent5"/>
                                         <w:sz w:val="36"/>
                                         <w:szCs w:val="36"/>
+                                        <w:lang w:val="el-GR"/>
                                       </w:rPr>
-                                      <w:t>[Document subtitle]</w:t>
+                                      <w:t xml:space="preserve">ΥΠΟΛΟΓΙΣΤΙΚΗ </w:t>
+                                    </w:r>
+                                    <w:r>
+                                      <w:rPr>
+                                        <w:color w:val="7CCA62" w:themeColor="accent5"/>
+                                        <w:sz w:val="36"/>
+                                        <w:szCs w:val="36"/>
+                                        <w:lang w:val="el-GR"/>
+                                      </w:rPr>
+                                      <w:t>ΓΕΩΜΕΤΡΙΑ &amp;</w:t>
+                                    </w:r>
+                                    <w:r>
+                                      <w:rPr>
+                                        <w:color w:val="7CCA62" w:themeColor="accent5"/>
+                                        <w:sz w:val="36"/>
+                                        <w:szCs w:val="36"/>
+                                        <w:lang w:val="el-GR"/>
+                                      </w:rPr>
+                                      <w:tab/>
+                                    </w:r>
+                                    <w:r>
+                                      <w:rPr>
+                                        <w:color w:val="7CCA62" w:themeColor="accent5"/>
+                                        <w:sz w:val="36"/>
+                                        <w:szCs w:val="36"/>
+                                        <w:lang w:val="el-GR"/>
+                                      </w:rPr>
+                                      <w:t xml:space="preserve"> Εφαρμογές 3Δ </w:t>
+                                    </w:r>
+                                    <w:r>
+                                      <w:rPr>
+                                        <w:color w:val="7CCA62" w:themeColor="accent5"/>
+                                        <w:sz w:val="36"/>
+                                        <w:szCs w:val="36"/>
+                                        <w:lang w:val="el-GR"/>
+                                      </w:rPr>
+                                      <w:t>Μοντελοποίησης</w:t>
+                                    </w:r>
+                                    <w:r>
+                                      <w:rPr>
+                                        <w:color w:val="7CCA62" w:themeColor="accent5"/>
+                                        <w:sz w:val="36"/>
+                                        <w:szCs w:val="36"/>
+                                        <w:lang w:val="el-GR"/>
+                                      </w:rPr>
+                                      <w:t xml:space="preserve"> – Εργασία 4</w:t>
                                     </w:r>
                                   </w:sdtContent>
                                 </w:sdt>
                                 <w:r>
                                   <w:rPr>
                                     <w:noProof/>
+                                    <w:color w:val="0C9A73" w:themeColor="accent4" w:themeShade="BF"/>
+                                    <w:lang w:val="el-GR"/>
                                   </w:rPr>
                                   <w:t xml:space="preserve"> </w:t>
                                 </w:r>
                               </w:p>
-                              <w:p/>
+                              <w:p>
+                                <w:pPr>
+                                  <w:rPr>
+                                    <w:lang w:val="el-GR"/>
+                                  </w:rPr>
+                                </w:pPr>
+                              </w:p>
                             </w:txbxContent>
                           </wps:txbx>
                           <wps:bodyPr rot="0" spcFirstLastPara="0" vertOverflow="overflow" horzOverflow="overflow" vert="horz" wrap="square" lIns="91440" tIns="45720" rIns="91440" bIns="45720" numCol="1" spcCol="0" rtlCol="0" fromWordArt="0" anchor="t" anchorCtr="0" forceAA="0" compatLnSpc="1">
@@ -198,7 +252,7 @@
                     <v:stroke joinstyle="miter"/>
                     <v:path gradientshapeok="t" o:connecttype="rect"/>
                   </v:shapetype>
-                  <v:shape id="Text Box 62" o:spid="_x0000_s1026" type="#_x0000_t202" style="position:absolute;margin-left:0;margin-top:0;width:468pt;height:1in;z-index:251661312;visibility:visible;mso-wrap-style:square;mso-width-percent:765;mso-wrap-distance-left:9pt;mso-wrap-distance-top:0;mso-wrap-distance-right:9pt;mso-wrap-distance-bottom:0;mso-position-horizontal:center;mso-position-horizontal-relative:page;mso-position-vertical:top;mso-position-vertical-relative:margin;mso-width-percent:765;mso-width-relative:page;v-text-anchor:top" o:gfxdata="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" fillcolor="#dbeff9 [3214]" stroked="f" strokeweight=".5pt">
+                  <v:shape id="Text Box 62" o:spid="_x0000_s1026" type="#_x0000_t202" style="position:absolute;margin-left:0;margin-top:0;width:468pt;height:1in;z-index:251661312;visibility:visible;mso-wrap-style:square;mso-width-percent:765;mso-wrap-distance-left:9pt;mso-wrap-distance-top:0;mso-wrap-distance-right:9pt;mso-wrap-distance-bottom:0;mso-position-horizontal:center;mso-position-horizontal-relative:page;mso-position-vertical:top;mso-position-vertical-relative:margin;mso-width-percent:765;mso-width-relative:page;v-text-anchor:top" o:gfxdata="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" fillcolor="#c9fbed [663]" stroked="f" strokeweight=".5pt">
                     <v:textbox style="mso-fit-shape-to-text:t">
                       <w:txbxContent>
                         <w:sdt>
@@ -206,23 +260,17 @@
                             <w:rPr>
                               <w:rFonts w:asciiTheme="majorHAnsi" w:eastAsiaTheme="majorEastAsia" w:hAnsiTheme="majorHAnsi" w:cstheme="majorBidi"/>
                               <w:caps/>
-                              <w:color w:val="4389D7" w:themeColor="text2" w:themeTint="99"/>
+                              <w:color w:val="10CF9B" w:themeColor="accent4"/>
                               <w:sz w:val="64"/>
                               <w:szCs w:val="64"/>
+                              <w:lang w:val="el-GR"/>
                             </w:rPr>
                             <w:alias w:val="Title"/>
                             <w:tag w:val=""/>
                             <w:id w:val="797192764"/>
-                            <w:showingPlcHdr/>
                             <w:dataBinding w:prefixMappings="xmlns:ns0='http://purl.org/dc/elements/1.1/' xmlns:ns1='http://schemas.openxmlformats.org/package/2006/metadata/core-properties' " w:xpath="/ns1:coreProperties[1]/ns0:title[1]" w:storeItemID="{6C3C8BC8-F283-45AE-878A-BAB7291924A1}"/>
                             <w:text/>
                           </w:sdtPr>
-                          <w:sdtEndPr>
-                            <w:rPr>
-                              <w:sz w:val="68"/>
-                              <w:szCs w:val="68"/>
-                            </w:rPr>
-                          </w:sdtEndPr>
                           <w:sdtContent>
                             <w:p>
                               <w:pPr>
@@ -230,20 +278,22 @@
                                 <w:rPr>
                                   <w:rFonts w:asciiTheme="majorHAnsi" w:eastAsiaTheme="majorEastAsia" w:hAnsiTheme="majorHAnsi" w:cstheme="majorBidi"/>
                                   <w:caps/>
-                                  <w:color w:val="4389D7" w:themeColor="text2" w:themeTint="99"/>
+                                  <w:color w:val="10CF9B" w:themeColor="accent4"/>
                                   <w:sz w:val="68"/>
                                   <w:szCs w:val="68"/>
+                                  <w:lang w:val="el-GR"/>
                                 </w:rPr>
                               </w:pPr>
                               <w:r>
                                 <w:rPr>
                                   <w:rFonts w:asciiTheme="majorHAnsi" w:eastAsiaTheme="majorEastAsia" w:hAnsiTheme="majorHAnsi" w:cstheme="majorBidi"/>
                                   <w:caps/>
-                                  <w:color w:val="4389D7" w:themeColor="text2" w:themeTint="99"/>
-                                  <w:sz w:val="68"/>
-                                  <w:szCs w:val="68"/>
+                                  <w:color w:val="10CF9B" w:themeColor="accent4"/>
+                                  <w:sz w:val="64"/>
+                                  <w:szCs w:val="64"/>
+                                  <w:lang w:val="el-GR"/>
                                 </w:rPr>
-                                <w:t>[Document title]</w:t>
+                                <w:t>Camera vs Lidar</w:t>
                               </w:r>
                             </w:p>
                           </w:sdtContent>
@@ -253,44 +303,99 @@
                             <w:pStyle w:val="NoSpacing"/>
                             <w:spacing w:before="120"/>
                             <w:rPr>
-                              <w:color w:val="0F6FC6" w:themeColor="accent1"/>
+                              <w:color w:val="0C9A73" w:themeColor="accent4" w:themeShade="BF"/>
                               <w:sz w:val="36"/>
                               <w:szCs w:val="36"/>
+                              <w:lang w:val="el-GR"/>
                             </w:rPr>
                           </w:pPr>
                           <w:sdt>
                             <w:sdtPr>
                               <w:rPr>
-                                <w:color w:val="0F6FC6" w:themeColor="accent1"/>
+                                <w:color w:val="7CCA62" w:themeColor="accent5"/>
                                 <w:sz w:val="36"/>
                                 <w:szCs w:val="36"/>
+                                <w:lang w:val="el-GR"/>
                               </w:rPr>
                               <w:alias w:val="Subtitle"/>
                               <w:tag w:val=""/>
                               <w:id w:val="2021743002"/>
-                              <w:showingPlcHdr/>
                               <w:dataBinding w:prefixMappings="xmlns:ns0='http://purl.org/dc/elements/1.1/' xmlns:ns1='http://schemas.openxmlformats.org/package/2006/metadata/core-properties' " w:xpath="/ns1:coreProperties[1]/ns0:subject[1]" w:storeItemID="{6C3C8BC8-F283-45AE-878A-BAB7291924A1}"/>
                               <w:text/>
                             </w:sdtPr>
                             <w:sdtContent>
                               <w:r>
                                 <w:rPr>
-                                  <w:color w:val="0F6FC6" w:themeColor="accent1"/>
+                                  <w:color w:val="7CCA62" w:themeColor="accent5"/>
                                   <w:sz w:val="36"/>
                                   <w:szCs w:val="36"/>
+                                  <w:lang w:val="el-GR"/>
                                 </w:rPr>
-                                <w:t>[Document subtitle]</w:t>
+                                <w:t xml:space="preserve">ΥΠΟΛΟΓΙΣΤΙΚΗ </w:t>
+                              </w:r>
+                              <w:r>
+                                <w:rPr>
+                                  <w:color w:val="7CCA62" w:themeColor="accent5"/>
+                                  <w:sz w:val="36"/>
+                                  <w:szCs w:val="36"/>
+                                  <w:lang w:val="el-GR"/>
+                                </w:rPr>
+                                <w:t>ΓΕΩΜΕΤΡΙΑ &amp;</w:t>
+                              </w:r>
+                              <w:r>
+                                <w:rPr>
+                                  <w:color w:val="7CCA62" w:themeColor="accent5"/>
+                                  <w:sz w:val="36"/>
+                                  <w:szCs w:val="36"/>
+                                  <w:lang w:val="el-GR"/>
+                                </w:rPr>
+                                <w:tab/>
+                              </w:r>
+                              <w:r>
+                                <w:rPr>
+                                  <w:color w:val="7CCA62" w:themeColor="accent5"/>
+                                  <w:sz w:val="36"/>
+                                  <w:szCs w:val="36"/>
+                                  <w:lang w:val="el-GR"/>
+                                </w:rPr>
+                                <w:t xml:space="preserve"> Εφαρμογές 3Δ </w:t>
+                              </w:r>
+                              <w:r>
+                                <w:rPr>
+                                  <w:color w:val="7CCA62" w:themeColor="accent5"/>
+                                  <w:sz w:val="36"/>
+                                  <w:szCs w:val="36"/>
+                                  <w:lang w:val="el-GR"/>
+                                </w:rPr>
+                                <w:t>Μοντελοποίησης</w:t>
+                              </w:r>
+                              <w:r>
+                                <w:rPr>
+                                  <w:color w:val="7CCA62" w:themeColor="accent5"/>
+                                  <w:sz w:val="36"/>
+                                  <w:szCs w:val="36"/>
+                                  <w:lang w:val="el-GR"/>
+                                </w:rPr>
+                                <w:t xml:space="preserve"> – Εργασία 4</w:t>
                               </w:r>
                             </w:sdtContent>
                           </w:sdt>
                           <w:r>
                             <w:rPr>
                               <w:noProof/>
+                              <w:color w:val="0C9A73" w:themeColor="accent4" w:themeShade="BF"/>
+                              <w:lang w:val="el-GR"/>
                             </w:rPr>
                             <w:t xml:space="preserve"> </w:t>
                           </w:r>
                         </w:p>
-                        <w:p/>
+                        <w:p>
+                          <w:pPr>
+                            <w:rPr>
+                              <w:lang w:val="el-GR"/>
+                            </w:rPr>
+                          </w:pPr>
+                        </w:p>
                       </w:txbxContent>
                     </v:textbox>
                     <w10:wrap anchorx="page" anchory="margin"/>
@@ -302,7 +407,7 @@
           <w:r>
             <w:rPr>
               <w:noProof/>
-              <w:color w:val="0F6FC6" w:themeColor="accent1"/>
+              <w:color w:val="0BD0D9" w:themeColor="accent3"/>
               <w:sz w:val="36"/>
               <w:szCs w:val="36"/>
             </w:rPr>
@@ -336,7 +441,7 @@
                       </mc:Fallback>
                     </mc:AlternateContent>
                     <wp:extent cx="5494369" cy="5696712"/>
-                    <wp:effectExtent l="0" t="0" r="0" b="3175"/>
+                    <wp:effectExtent l="0" t="19050" r="34290" b="44450"/>
                     <wp:wrapNone/>
                     <wp:docPr id="63" name="Group 2"/>
                     <wp:cNvGraphicFramePr>
@@ -426,23 +531,23 @@
                                   </a:path>
                                 </a:pathLst>
                               </a:custGeom>
-                              <a:grpFill/>
-                              <a:ln>
-                                <a:noFill/>
-                              </a:ln>
-                              <a:extLst>
-                                <a:ext uri="{91240B29-F687-4F45-9708-019B960494DF}">
-                                  <a14:hiddenLine xmlns:a14="http://schemas.microsoft.com/office/drawing/2010/main" w="9525">
-                                    <a:solidFill>
-                                      <a:srgbClr val="000000"/>
-                                    </a:solidFill>
-                                    <a:round/>
-                                    <a:headEnd/>
-                                    <a:tailEnd/>
-                                  </a14:hiddenLine>
-                                </a:ext>
-                              </a:extLst>
+                              <a:ln/>
+                              <a:extLst/>
                             </wps:spPr>
+                            <wps:style>
+                              <a:lnRef idx="2">
+                                <a:schemeClr val="accent4"/>
+                              </a:lnRef>
+                              <a:fillRef idx="1">
+                                <a:schemeClr val="lt1"/>
+                              </a:fillRef>
+                              <a:effectRef idx="0">
+                                <a:schemeClr val="accent4"/>
+                              </a:effectRef>
+                              <a:fontRef idx="minor">
+                                <a:schemeClr val="dk1"/>
+                              </a:fontRef>
+                            </wps:style>
                             <wps:bodyPr vert="horz" wrap="square" lIns="91440" tIns="45720" rIns="91440" bIns="45720" numCol="1" anchor="t" anchorCtr="0" compatLnSpc="1">
                               <a:prstTxWarp prst="textNoShape">
                                 <a:avLst/>
@@ -513,23 +618,23 @@
                                   </a:path>
                                 </a:pathLst>
                               </a:custGeom>
-                              <a:grpFill/>
-                              <a:ln>
-                                <a:noFill/>
-                              </a:ln>
-                              <a:extLst>
-                                <a:ext uri="{91240B29-F687-4F45-9708-019B960494DF}">
-                                  <a14:hiddenLine xmlns:a14="http://schemas.microsoft.com/office/drawing/2010/main" w="9525">
-                                    <a:solidFill>
-                                      <a:srgbClr val="000000"/>
-                                    </a:solidFill>
-                                    <a:round/>
-                                    <a:headEnd/>
-                                    <a:tailEnd/>
-                                  </a14:hiddenLine>
-                                </a:ext>
-                              </a:extLst>
+                              <a:ln/>
+                              <a:extLst/>
                             </wps:spPr>
+                            <wps:style>
+                              <a:lnRef idx="2">
+                                <a:schemeClr val="accent4"/>
+                              </a:lnRef>
+                              <a:fillRef idx="1">
+                                <a:schemeClr val="lt1"/>
+                              </a:fillRef>
+                              <a:effectRef idx="0">
+                                <a:schemeClr val="accent4"/>
+                              </a:effectRef>
+                              <a:fontRef idx="minor">
+                                <a:schemeClr val="dk1"/>
+                              </a:fontRef>
+                            </wps:style>
                             <wps:bodyPr vert="horz" wrap="square" lIns="91440" tIns="45720" rIns="91440" bIns="45720" numCol="1" anchor="t" anchorCtr="0" compatLnSpc="1">
                               <a:prstTxWarp prst="textNoShape">
                                 <a:avLst/>
@@ -600,23 +705,23 @@
                                   </a:path>
                                 </a:pathLst>
                               </a:custGeom>
-                              <a:grpFill/>
-                              <a:ln>
-                                <a:noFill/>
-                              </a:ln>
-                              <a:extLst>
-                                <a:ext uri="{91240B29-F687-4F45-9708-019B960494DF}">
-                                  <a14:hiddenLine xmlns:a14="http://schemas.microsoft.com/office/drawing/2010/main" w="9525">
-                                    <a:solidFill>
-                                      <a:srgbClr val="000000"/>
-                                    </a:solidFill>
-                                    <a:round/>
-                                    <a:headEnd/>
-                                    <a:tailEnd/>
-                                  </a14:hiddenLine>
-                                </a:ext>
-                              </a:extLst>
+                              <a:ln/>
+                              <a:extLst/>
                             </wps:spPr>
+                            <wps:style>
+                              <a:lnRef idx="2">
+                                <a:schemeClr val="accent4"/>
+                              </a:lnRef>
+                              <a:fillRef idx="1">
+                                <a:schemeClr val="lt1"/>
+                              </a:fillRef>
+                              <a:effectRef idx="0">
+                                <a:schemeClr val="accent4"/>
+                              </a:effectRef>
+                              <a:fontRef idx="minor">
+                                <a:schemeClr val="dk1"/>
+                              </a:fontRef>
+                            </wps:style>
                             <wps:bodyPr vert="horz" wrap="square" lIns="91440" tIns="45720" rIns="91440" bIns="45720" numCol="1" anchor="t" anchorCtr="0" compatLnSpc="1">
                               <a:prstTxWarp prst="textNoShape">
                                 <a:avLst/>
@@ -687,23 +792,23 @@
                                   </a:path>
                                 </a:pathLst>
                               </a:custGeom>
-                              <a:grpFill/>
-                              <a:ln>
-                                <a:noFill/>
-                              </a:ln>
-                              <a:extLst>
-                                <a:ext uri="{91240B29-F687-4F45-9708-019B960494DF}">
-                                  <a14:hiddenLine xmlns:a14="http://schemas.microsoft.com/office/drawing/2010/main" w="9525">
-                                    <a:solidFill>
-                                      <a:srgbClr val="000000"/>
-                                    </a:solidFill>
-                                    <a:round/>
-                                    <a:headEnd/>
-                                    <a:tailEnd/>
-                                  </a14:hiddenLine>
-                                </a:ext>
-                              </a:extLst>
+                              <a:ln/>
+                              <a:extLst/>
                             </wps:spPr>
+                            <wps:style>
+                              <a:lnRef idx="2">
+                                <a:schemeClr val="accent4"/>
+                              </a:lnRef>
+                              <a:fillRef idx="1">
+                                <a:schemeClr val="lt1"/>
+                              </a:fillRef>
+                              <a:effectRef idx="0">
+                                <a:schemeClr val="accent4"/>
+                              </a:effectRef>
+                              <a:fontRef idx="minor">
+                                <a:schemeClr val="dk1"/>
+                              </a:fontRef>
+                            </wps:style>
                             <wps:bodyPr vert="horz" wrap="square" lIns="91440" tIns="45720" rIns="91440" bIns="45720" numCol="1" anchor="t" anchorCtr="0" compatLnSpc="1">
                               <a:prstTxWarp prst="textNoShape">
                                 <a:avLst/>
@@ -774,23 +879,23 @@
                                   </a:path>
                                 </a:pathLst>
                               </a:custGeom>
-                              <a:grpFill/>
-                              <a:ln>
-                                <a:noFill/>
-                              </a:ln>
-                              <a:extLst>
-                                <a:ext uri="{91240B29-F687-4F45-9708-019B960494DF}">
-                                  <a14:hiddenLine xmlns:a14="http://schemas.microsoft.com/office/drawing/2010/main" w="9525">
-                                    <a:solidFill>
-                                      <a:srgbClr val="000000"/>
-                                    </a:solidFill>
-                                    <a:round/>
-                                    <a:headEnd/>
-                                    <a:tailEnd/>
-                                  </a14:hiddenLine>
-                                </a:ext>
-                              </a:extLst>
+                              <a:ln/>
+                              <a:extLst/>
                             </wps:spPr>
+                            <wps:style>
+                              <a:lnRef idx="2">
+                                <a:schemeClr val="accent4"/>
+                              </a:lnRef>
+                              <a:fillRef idx="1">
+                                <a:schemeClr val="lt1"/>
+                              </a:fillRef>
+                              <a:effectRef idx="0">
+                                <a:schemeClr val="accent4"/>
+                              </a:effectRef>
+                              <a:fontRef idx="minor">
+                                <a:schemeClr val="dk1"/>
+                              </a:fontRef>
+                            </wps:style>
                             <wps:bodyPr vert="horz" wrap="square" lIns="91440" tIns="45720" rIns="91440" bIns="45720" numCol="1" anchor="t" anchorCtr="0" compatLnSpc="1">
                               <a:prstTxWarp prst="textNoShape">
                                 <a:avLst/>
@@ -811,21 +916,26 @@
               </mc:Choice>
               <mc:Fallback>
                 <w:pict>
-                  <v:group w14:anchorId="11FAC319" id="Group 2" o:spid="_x0000_s1026" style="position:absolute;margin-left:0;margin-top:0;width:432.65pt;height:448.55pt;z-index:-251656192;mso-width-percent:706;mso-height-percent:566;mso-left-percent:220;mso-top-percent:300;mso-position-horizontal-relative:page;mso-position-vertical-relative:page;mso-width-percent:706;mso-height-percent:566;mso-left-percent:220;mso-top-percent:300" coordsize="43291,44910" o:gfxdata="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">
+                  <v:group w14:anchorId="3FEB6403" id="Group 2" o:spid="_x0000_s1026" style="position:absolute;margin-left:0;margin-top:0;width:432.65pt;height:448.55pt;z-index:-251656192;mso-width-percent:706;mso-height-percent:566;mso-left-percent:220;mso-top-percent:300;mso-position-horizontal-relative:page;mso-position-vertical-relative:page;mso-width-percent:706;mso-height-percent:566;mso-left-percent:220;mso-top-percent:300" coordsize="43291,44910" o:gfxdata="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">
                     <o:lock v:ext="edit" aspectratio="t"/>
-                    <v:shape id="Freeform 64" o:spid="_x0000_s1027" style="position:absolute;left:15017;width:28274;height:28352;visibility:visible;mso-wrap-style:square;v-text-anchor:top" coordsize="1781,1786" o:gfxdata="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" path="m4,1786l,1782,1776,r5,5l4,1786xe" filled="f" stroked="f">
+                    <v:shape id="Freeform 64" o:spid="_x0000_s1027" style="position:absolute;left:15017;width:28274;height:28352;visibility:visible;mso-wrap-style:square;v-text-anchor:top" coordsize="1781,1786" o:gfxdata="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" path="m4,1786l,1782,1776,r5,5l4,1786xe" fillcolor="white [3201]" strokecolor="#10cf9b [3207]" strokeweight="1pt">
+                      <v:stroke joinstyle="miter"/>
                       <v:path arrowok="t" o:connecttype="custom" o:connectlocs="6350,2835275;0,2828925;2819400,0;2827338,7938;6350,2835275" o:connectangles="0,0,0,0,0"/>
                     </v:shape>
-                    <v:shape id="Freeform 65" o:spid="_x0000_s1028" style="position:absolute;left:7826;top:2270;width:35465;height:35464;visibility:visible;mso-wrap-style:square;v-text-anchor:top" coordsize="2234,2234" o:gfxdata="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" path="m5,2234l,2229,2229,r5,5l5,2234xe" filled="f" stroked="f">
+                    <v:shape id="Freeform 65" o:spid="_x0000_s1028" style="position:absolute;left:7826;top:2270;width:35465;height:35464;visibility:visible;mso-wrap-style:square;v-text-anchor:top" coordsize="2234,2234" o:gfxdata="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" path="m5,2234l,2229,2229,r5,5l5,2234xe" fillcolor="white [3201]" strokecolor="#10cf9b [3207]" strokeweight="1pt">
+                      <v:stroke joinstyle="miter"/>
                       <v:path arrowok="t" o:connecttype="custom" o:connectlocs="7938,3546475;0,3538538;3538538,0;3546475,7938;7938,3546475" o:connectangles="0,0,0,0,0"/>
                     </v:shape>
-                    <v:shape id="Freeform 66" o:spid="_x0000_s1029" style="position:absolute;left:8413;top:1095;width:34878;height:34877;visibility:visible;mso-wrap-style:square;v-text-anchor:top" coordsize="2197,2197" o:gfxdata="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" path="m9,2197l,2193,2188,r9,10l9,2197xe" filled="f" stroked="f">
+                    <v:shape id="Freeform 66" o:spid="_x0000_s1029" style="position:absolute;left:8413;top:1095;width:34878;height:34877;visibility:visible;mso-wrap-style:square;v-text-anchor:top" coordsize="2197,2197" o:gfxdata="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" path="m9,2197l,2193,2188,r9,10l9,2197xe" fillcolor="white [3201]" strokecolor="#10cf9b [3207]" strokeweight="1pt">
+                      <v:stroke joinstyle="miter"/>
                       <v:path arrowok="t" o:connecttype="custom" o:connectlocs="14288,3487738;0,3481388;3473450,0;3487738,15875;14288,3487738" o:connectangles="0,0,0,0,0"/>
                     </v:shape>
-                    <v:shape id="Freeform 67" o:spid="_x0000_s1030" style="position:absolute;left:12160;top:4984;width:31131;height:31211;visibility:visible;mso-wrap-style:square;v-text-anchor:top" coordsize="1961,1966" o:gfxdata="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" path="m9,1966l,1957,1952,r9,9l9,1966xe" filled="f" stroked="f">
+                    <v:shape id="Freeform 67" o:spid="_x0000_s1030" style="position:absolute;left:12160;top:4984;width:31131;height:31211;visibility:visible;mso-wrap-style:square;v-text-anchor:top" coordsize="1961,1966" o:gfxdata="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" path="m9,1966l,1957,1952,r9,9l9,1966xe" fillcolor="white [3201]" strokecolor="#10cf9b [3207]" strokeweight="1pt">
+                      <v:stroke joinstyle="miter"/>
                       <v:path arrowok="t" o:connecttype="custom" o:connectlocs="14288,3121025;0,3106738;3098800,0;3113088,14288;14288,3121025" o:connectangles="0,0,0,0,0"/>
                     </v:shape>
-                    <v:shape id="Freeform 68" o:spid="_x0000_s1031" style="position:absolute;top:1539;width:43291;height:43371;visibility:visible;mso-wrap-style:square;v-text-anchor:top" coordsize="2727,2732" o:gfxdata="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" path="m,2732r,-4l2722,r5,5l,2732xe" filled="f" stroked="f">
+                    <v:shape id="Freeform 68" o:spid="_x0000_s1031" style="position:absolute;top:1539;width:43291;height:43371;visibility:visible;mso-wrap-style:square;v-text-anchor:top" coordsize="2727,2732" o:gfxdata="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" path="m,2732r,-4l2722,r5,5l,2732xe" fillcolor="white [3201]" strokecolor="#10cf9b [3207]" strokeweight="1pt">
+                      <v:stroke joinstyle="miter"/>
                       <v:path arrowok="t" o:connecttype="custom" o:connectlocs="0,4337050;0,4330700;4321175,0;4329113,7938;0,4337050" o:connectangles="0,0,0,0,0"/>
                     </v:shape>
                     <w10:wrap anchorx="page" anchory="page"/>
@@ -893,15 +1003,16 @@
                                   <w:pStyle w:val="NoSpacing"/>
                                   <w:jc w:val="right"/>
                                   <w:rPr>
-                                    <w:color w:val="0F6FC6" w:themeColor="accent1"/>
+                                    <w:color w:val="10CF9B" w:themeColor="accent4"/>
                                     <w:sz w:val="36"/>
                                     <w:szCs w:val="36"/>
+                                    <w:lang w:val="el-GR"/>
                                   </w:rPr>
                                 </w:pPr>
                                 <w:sdt>
                                   <w:sdtPr>
                                     <w:rPr>
-                                      <w:color w:val="0F6FC6" w:themeColor="accent1"/>
+                                      <w:color w:val="10CF9B" w:themeColor="accent4"/>
                                       <w:sz w:val="36"/>
                                       <w:szCs w:val="36"/>
                                     </w:rPr>
@@ -914,11 +1025,29 @@
                                   <w:sdtContent>
                                     <w:r>
                                       <w:rPr>
-                                        <w:color w:val="0F6FC6" w:themeColor="accent1"/>
+                                        <w:color w:val="10CF9B" w:themeColor="accent4"/>
+                                        <w:sz w:val="36"/>
+                                        <w:szCs w:val="36"/>
+                                        <w:lang w:val="el-GR"/>
+                                      </w:rPr>
+                                      <w:t>Ζω</w:t>
+                                    </w:r>
+                                    <w:r>
+                                      <w:rPr>
+                                        <w:color w:val="10CF9B" w:themeColor="accent4"/>
                                         <w:sz w:val="36"/>
                                         <w:szCs w:val="36"/>
                                       </w:rPr>
-                                      <w:t>HP</w:t>
+                                      <w:t>γρ</w:t>
+                                    </w:r>
+                                    <w:r>
+                                      <w:rPr>
+                                        <w:color w:val="10CF9B" w:themeColor="accent4"/>
+                                        <w:sz w:val="36"/>
+                                        <w:szCs w:val="36"/>
+                                        <w:lang w:val="el-GR"/>
+                                      </w:rPr>
+                                      <w:t>άφου Μαρία Νίκη</w:t>
                                     </w:r>
                                   </w:sdtContent>
                                 </w:sdt>
@@ -926,14 +1055,13 @@
                               <w:sdt>
                                 <w:sdtPr>
                                   <w:rPr>
-                                    <w:color w:val="0F6FC6" w:themeColor="accent1"/>
+                                    <w:color w:val="10CF9B" w:themeColor="accent4"/>
                                     <w:sz w:val="36"/>
                                     <w:szCs w:val="36"/>
                                   </w:rPr>
                                   <w:alias w:val="Course"/>
                                   <w:tag w:val="Course"/>
                                   <w:id w:val="1717703537"/>
-                                  <w:showingPlcHdr/>
                                   <w:dataBinding w:prefixMappings="xmlns:ns0='http://purl.org/dc/elements/1.1/' xmlns:ns1='http://schemas.openxmlformats.org/package/2006/metadata/core-properties' " w:xpath="/ns1:coreProperties[1]/ns1:category[1]" w:storeItemID="{6C3C8BC8-F283-45AE-878A-BAB7291924A1}"/>
                                   <w:text/>
                                 </w:sdtPr>
@@ -950,11 +1078,12 @@
                                     </w:pPr>
                                     <w:r>
                                       <w:rPr>
-                                        <w:color w:val="0F6FC6" w:themeColor="accent1"/>
+                                        <w:color w:val="10CF9B" w:themeColor="accent4"/>
                                         <w:sz w:val="36"/>
                                         <w:szCs w:val="36"/>
+                                        <w:lang w:val="el-GR"/>
                                       </w:rPr>
-                                      <w:t>[Course title]</w:t>
+                                      <w:t>ΑΜ: 1096060</w:t>
                                     </w:r>
                                   </w:p>
                                 </w:sdtContent>
@@ -989,15 +1118,16 @@
                             <w:pStyle w:val="NoSpacing"/>
                             <w:jc w:val="right"/>
                             <w:rPr>
-                              <w:color w:val="0F6FC6" w:themeColor="accent1"/>
+                              <w:color w:val="10CF9B" w:themeColor="accent4"/>
                               <w:sz w:val="36"/>
                               <w:szCs w:val="36"/>
+                              <w:lang w:val="el-GR"/>
                             </w:rPr>
                           </w:pPr>
                           <w:sdt>
                             <w:sdtPr>
                               <w:rPr>
-                                <w:color w:val="0F6FC6" w:themeColor="accent1"/>
+                                <w:color w:val="10CF9B" w:themeColor="accent4"/>
                                 <w:sz w:val="36"/>
                                 <w:szCs w:val="36"/>
                               </w:rPr>
@@ -1010,11 +1140,29 @@
                             <w:sdtContent>
                               <w:r>
                                 <w:rPr>
-                                  <w:color w:val="0F6FC6" w:themeColor="accent1"/>
+                                  <w:color w:val="10CF9B" w:themeColor="accent4"/>
+                                  <w:sz w:val="36"/>
+                                  <w:szCs w:val="36"/>
+                                  <w:lang w:val="el-GR"/>
+                                </w:rPr>
+                                <w:t>Ζω</w:t>
+                              </w:r>
+                              <w:r>
+                                <w:rPr>
+                                  <w:color w:val="10CF9B" w:themeColor="accent4"/>
                                   <w:sz w:val="36"/>
                                   <w:szCs w:val="36"/>
                                 </w:rPr>
-                                <w:t>HP</w:t>
+                                <w:t>γρ</w:t>
+                              </w:r>
+                              <w:r>
+                                <w:rPr>
+                                  <w:color w:val="10CF9B" w:themeColor="accent4"/>
+                                  <w:sz w:val="36"/>
+                                  <w:szCs w:val="36"/>
+                                  <w:lang w:val="el-GR"/>
+                                </w:rPr>
+                                <w:t>άφου Μαρία Νίκη</w:t>
                               </w:r>
                             </w:sdtContent>
                           </w:sdt>
@@ -1022,14 +1170,13 @@
                         <w:sdt>
                           <w:sdtPr>
                             <w:rPr>
-                              <w:color w:val="0F6FC6" w:themeColor="accent1"/>
+                              <w:color w:val="10CF9B" w:themeColor="accent4"/>
                               <w:sz w:val="36"/>
                               <w:szCs w:val="36"/>
                             </w:rPr>
                             <w:alias w:val="Course"/>
                             <w:tag w:val="Course"/>
                             <w:id w:val="1717703537"/>
-                            <w:showingPlcHdr/>
                             <w:dataBinding w:prefixMappings="xmlns:ns0='http://purl.org/dc/elements/1.1/' xmlns:ns1='http://schemas.openxmlformats.org/package/2006/metadata/core-properties' " w:xpath="/ns1:coreProperties[1]/ns1:category[1]" w:storeItemID="{6C3C8BC8-F283-45AE-878A-BAB7291924A1}"/>
                             <w:text/>
                           </w:sdtPr>
@@ -1046,11 +1193,12 @@
                               </w:pPr>
                               <w:r>
                                 <w:rPr>
-                                  <w:color w:val="0F6FC6" w:themeColor="accent1"/>
+                                  <w:color w:val="10CF9B" w:themeColor="accent4"/>
                                   <w:sz w:val="36"/>
                                   <w:szCs w:val="36"/>
+                                  <w:lang w:val="el-GR"/>
                                 </w:rPr>
-                                <w:t>[Course title]</w:t>
+                                <w:t>ΑΜ: 1096060</w:t>
                               </w:r>
                             </w:p>
                           </w:sdtContent>
@@ -1071,6 +1219,707 @@
         </w:p>
       </w:sdtContent>
     </w:sdt>
+    <w:sdt>
+      <w:sdtPr>
+        <w:id w:val="-59184946"/>
+        <w:docPartObj>
+          <w:docPartGallery w:val="Table of Contents"/>
+          <w:docPartUnique/>
+        </w:docPartObj>
+      </w:sdtPr>
+      <w:sdtEndPr>
+        <w:rPr>
+          <w:rFonts w:asciiTheme="minorHAnsi" w:eastAsiaTheme="minorHAnsi" w:hAnsiTheme="minorHAnsi" w:cstheme="minorBidi"/>
+          <w:b/>
+          <w:bCs/>
+          <w:noProof/>
+          <w:color w:val="auto"/>
+          <w:sz w:val="22"/>
+          <w:szCs w:val="22"/>
+        </w:rPr>
+      </w:sdtEndPr>
+      <w:sdtContent>
+        <w:p>
+          <w:pPr>
+            <w:pStyle w:val="TOCHeading"/>
+            <w:spacing w:after="120"/>
+            <w:rPr>
+              <w:color w:val="0BD0D9" w:themeColor="accent3"/>
+              <w:lang w:val="el-GR"/>
+            </w:rPr>
+          </w:pPr>
+          <w:r>
+            <w:rPr>
+              <w:color w:val="0BD0D9" w:themeColor="accent3"/>
+              <w:lang w:val="el-GR"/>
+            </w:rPr>
+            <w:t>ΠΕΡΙΕΧΟΜΕΝΑ</w:t>
+          </w:r>
+        </w:p>
+        <w:p>
+          <w:pPr>
+            <w:pStyle w:val="TOC1"/>
+            <w:tabs>
+              <w:tab w:val="right" w:leader="dot" w:pos="8296"/>
+            </w:tabs>
+            <w:rPr>
+              <w:rFonts w:cstheme="minorBidi"/>
+              <w:noProof/>
+            </w:rPr>
+          </w:pPr>
+          <w:r>
+            <w:fldChar w:fldCharType="begin"/>
+          </w:r>
+          <w:r>
+            <w:instrText xml:space="preserve"> TOC \o "1-3" \h \z \u </w:instrText>
+          </w:r>
+          <w:r>
+            <w:fldChar w:fldCharType="separate"/>
+          </w:r>
+          <w:hyperlink w:anchor="_Toc201239662" w:history="1">
+            <w:r>
+              <w:rPr>
+                <w:rStyle w:val="Hyperlink"/>
+                <w:noProof/>
+                <w:lang w:val="el-GR"/>
+              </w:rPr>
+              <w:t>ΜΕΡΟΣ Α</w:t>
+            </w:r>
+            <w:r>
+              <w:rPr>
+                <w:noProof/>
+                <w:webHidden/>
+              </w:rPr>
+              <w:tab/>
+            </w:r>
+            <w:r>
+              <w:rPr>
+                <w:noProof/>
+                <w:webHidden/>
+              </w:rPr>
+              <w:fldChar w:fldCharType="begin"/>
+            </w:r>
+            <w:r>
+              <w:rPr>
+                <w:noProof/>
+                <w:webHidden/>
+              </w:rPr>
+              <w:instrText xml:space="preserve"> PAGEREF _Toc201239662 \h </w:instrText>
+            </w:r>
+            <w:r>
+              <w:rPr>
+                <w:noProof/>
+                <w:webHidden/>
+              </w:rPr>
+            </w:r>
+            <w:r>
+              <w:rPr>
+                <w:noProof/>
+                <w:webHidden/>
+              </w:rPr>
+              <w:fldChar w:fldCharType="separate"/>
+            </w:r>
+            <w:r>
+              <w:rPr>
+                <w:noProof/>
+                <w:webHidden/>
+              </w:rPr>
+              <w:t>2</w:t>
+            </w:r>
+            <w:r>
+              <w:rPr>
+                <w:noProof/>
+                <w:webHidden/>
+              </w:rPr>
+              <w:fldChar w:fldCharType="end"/>
+            </w:r>
+          </w:hyperlink>
+        </w:p>
+        <w:p>
+          <w:pPr>
+            <w:pStyle w:val="TOC2"/>
+            <w:tabs>
+              <w:tab w:val="right" w:leader="dot" w:pos="8296"/>
+            </w:tabs>
+            <w:rPr>
+              <w:rFonts w:cstheme="minorBidi"/>
+              <w:noProof/>
+            </w:rPr>
+          </w:pPr>
+          <w:hyperlink w:anchor="_Toc201239663" w:history="1">
+            <w:r>
+              <w:rPr>
+                <w:rStyle w:val="Hyperlink"/>
+                <w:noProof/>
+                <w:lang w:val="el-GR"/>
+              </w:rPr>
+              <w:t>Α1</w:t>
+            </w:r>
+            <w:r>
+              <w:rPr>
+                <w:noProof/>
+                <w:webHidden/>
+              </w:rPr>
+              <w:tab/>
+            </w:r>
+            <w:r>
+              <w:rPr>
+                <w:noProof/>
+                <w:webHidden/>
+              </w:rPr>
+              <w:fldChar w:fldCharType="begin"/>
+            </w:r>
+            <w:r>
+              <w:rPr>
+                <w:noProof/>
+                <w:webHidden/>
+              </w:rPr>
+              <w:instrText xml:space="preserve"> PAGEREF _Toc201239663 \h </w:instrText>
+            </w:r>
+            <w:r>
+              <w:rPr>
+                <w:noProof/>
+                <w:webHidden/>
+              </w:rPr>
+            </w:r>
+            <w:r>
+              <w:rPr>
+                <w:noProof/>
+                <w:webHidden/>
+              </w:rPr>
+              <w:fldChar w:fldCharType="separate"/>
+            </w:r>
+            <w:r>
+              <w:rPr>
+                <w:noProof/>
+                <w:webHidden/>
+              </w:rPr>
+              <w:t>2</w:t>
+            </w:r>
+            <w:r>
+              <w:rPr>
+                <w:noProof/>
+                <w:webHidden/>
+              </w:rPr>
+              <w:fldChar w:fldCharType="end"/>
+            </w:r>
+          </w:hyperlink>
+        </w:p>
+        <w:p>
+          <w:pPr>
+            <w:pStyle w:val="TOC3"/>
+            <w:tabs>
+              <w:tab w:val="right" w:leader="dot" w:pos="8296"/>
+            </w:tabs>
+            <w:rPr>
+              <w:rFonts w:cstheme="minorBidi"/>
+              <w:noProof/>
+            </w:rPr>
+          </w:pPr>
+          <w:hyperlink w:anchor="_Toc201239664" w:history="1">
+            <w:r>
+              <w:rPr>
+                <w:rStyle w:val="Hyperlink"/>
+                <w:noProof/>
+                <w:lang w:val="el-GR"/>
+              </w:rPr>
+              <w:t xml:space="preserve">Τρόπος με </w:t>
+            </w:r>
+            <w:r>
+              <w:rPr>
+                <w:rStyle w:val="Hyperlink"/>
+                <w:noProof/>
+              </w:rPr>
+              <w:t>color</w:t>
+            </w:r>
+            <w:r>
+              <w:rPr>
+                <w:rStyle w:val="Hyperlink"/>
+                <w:noProof/>
+                <w:lang w:val="el-GR"/>
+              </w:rPr>
+              <w:t xml:space="preserve"> </w:t>
+            </w:r>
+            <w:r>
+              <w:rPr>
+                <w:rStyle w:val="Hyperlink"/>
+                <w:noProof/>
+              </w:rPr>
+              <w:t>spaces</w:t>
+            </w:r>
+            <w:r>
+              <w:rPr>
+                <w:noProof/>
+                <w:webHidden/>
+              </w:rPr>
+              <w:tab/>
+            </w:r>
+            <w:r>
+              <w:rPr>
+                <w:noProof/>
+                <w:webHidden/>
+              </w:rPr>
+              <w:fldChar w:fldCharType="begin"/>
+            </w:r>
+            <w:r>
+              <w:rPr>
+                <w:noProof/>
+                <w:webHidden/>
+              </w:rPr>
+              <w:instrText xml:space="preserve"> PAGEREF _Toc201239664 \h </w:instrText>
+            </w:r>
+            <w:r>
+              <w:rPr>
+                <w:noProof/>
+                <w:webHidden/>
+              </w:rPr>
+            </w:r>
+            <w:r>
+              <w:rPr>
+                <w:noProof/>
+                <w:webHidden/>
+              </w:rPr>
+              <w:fldChar w:fldCharType="separate"/>
+            </w:r>
+            <w:r>
+              <w:rPr>
+                <w:noProof/>
+                <w:webHidden/>
+              </w:rPr>
+              <w:t>2</w:t>
+            </w:r>
+            <w:r>
+              <w:rPr>
+                <w:noProof/>
+                <w:webHidden/>
+              </w:rPr>
+              <w:fldChar w:fldCharType="end"/>
+            </w:r>
+          </w:hyperlink>
+        </w:p>
+        <w:p>
+          <w:pPr>
+            <w:pStyle w:val="TOC3"/>
+            <w:tabs>
+              <w:tab w:val="right" w:leader="dot" w:pos="8296"/>
+            </w:tabs>
+            <w:rPr>
+              <w:rFonts w:cstheme="minorBidi"/>
+              <w:noProof/>
+            </w:rPr>
+          </w:pPr>
+          <w:hyperlink w:anchor="_Toc201239665" w:history="1">
+            <w:r>
+              <w:rPr>
+                <w:rStyle w:val="Hyperlink"/>
+                <w:noProof/>
+                <w:lang w:val="el-GR"/>
+              </w:rPr>
+              <w:t>Τρόπος</w:t>
+            </w:r>
+            <w:r>
+              <w:rPr>
+                <w:rStyle w:val="Hyperlink"/>
+                <w:noProof/>
+              </w:rPr>
+              <w:t xml:space="preserve"> </w:t>
+            </w:r>
+            <w:r>
+              <w:rPr>
+                <w:rStyle w:val="Hyperlink"/>
+                <w:noProof/>
+                <w:lang w:val="el-GR"/>
+              </w:rPr>
+              <w:t>με</w:t>
+            </w:r>
+            <w:r>
+              <w:rPr>
+                <w:rStyle w:val="Hyperlink"/>
+                <w:noProof/>
+              </w:rPr>
+              <w:t xml:space="preserve"> DBSCAN</w:t>
+            </w:r>
+            <w:r>
+              <w:rPr>
+                <w:noProof/>
+                <w:webHidden/>
+              </w:rPr>
+              <w:tab/>
+            </w:r>
+            <w:r>
+              <w:rPr>
+                <w:noProof/>
+                <w:webHidden/>
+              </w:rPr>
+              <w:fldChar w:fldCharType="begin"/>
+            </w:r>
+            <w:r>
+              <w:rPr>
+                <w:noProof/>
+                <w:webHidden/>
+              </w:rPr>
+              <w:instrText xml:space="preserve"> PAGEREF _Toc201239665 \h </w:instrText>
+            </w:r>
+            <w:r>
+              <w:rPr>
+                <w:noProof/>
+                <w:webHidden/>
+              </w:rPr>
+            </w:r>
+            <w:r>
+              <w:rPr>
+                <w:noProof/>
+                <w:webHidden/>
+              </w:rPr>
+              <w:fldChar w:fldCharType="separate"/>
+            </w:r>
+            <w:r>
+              <w:rPr>
+                <w:noProof/>
+                <w:webHidden/>
+              </w:rPr>
+              <w:t>2</w:t>
+            </w:r>
+            <w:r>
+              <w:rPr>
+                <w:noProof/>
+                <w:webHidden/>
+              </w:rPr>
+              <w:fldChar w:fldCharType="end"/>
+            </w:r>
+          </w:hyperlink>
+        </w:p>
+        <w:p>
+          <w:pPr>
+            <w:pStyle w:val="TOC2"/>
+            <w:tabs>
+              <w:tab w:val="right" w:leader="dot" w:pos="8296"/>
+            </w:tabs>
+            <w:rPr>
+              <w:rFonts w:cstheme="minorBidi"/>
+              <w:noProof/>
+            </w:rPr>
+          </w:pPr>
+          <w:hyperlink w:anchor="_Toc201239666" w:history="1">
+            <w:r>
+              <w:rPr>
+                <w:rStyle w:val="Hyperlink"/>
+                <w:noProof/>
+                <w:lang w:val="el-GR"/>
+              </w:rPr>
+              <w:t>Α</w:t>
+            </w:r>
+            <w:r>
+              <w:rPr>
+                <w:rStyle w:val="Hyperlink"/>
+                <w:noProof/>
+              </w:rPr>
+              <w:t>2</w:t>
+            </w:r>
+            <w:r>
+              <w:rPr>
+                <w:noProof/>
+                <w:webHidden/>
+              </w:rPr>
+              <w:tab/>
+            </w:r>
+            <w:r>
+              <w:rPr>
+                <w:noProof/>
+                <w:webHidden/>
+              </w:rPr>
+              <w:fldChar w:fldCharType="begin"/>
+            </w:r>
+            <w:r>
+              <w:rPr>
+                <w:noProof/>
+                <w:webHidden/>
+              </w:rPr>
+              <w:instrText xml:space="preserve"> PAGEREF _Toc201239666 \h </w:instrText>
+            </w:r>
+            <w:r>
+              <w:rPr>
+                <w:noProof/>
+                <w:webHidden/>
+              </w:rPr>
+            </w:r>
+            <w:r>
+              <w:rPr>
+                <w:noProof/>
+                <w:webHidden/>
+              </w:rPr>
+              <w:fldChar w:fldCharType="separate"/>
+            </w:r>
+            <w:r>
+              <w:rPr>
+                <w:noProof/>
+                <w:webHidden/>
+              </w:rPr>
+              <w:t>2</w:t>
+            </w:r>
+            <w:r>
+              <w:rPr>
+                <w:noProof/>
+                <w:webHidden/>
+              </w:rPr>
+              <w:fldChar w:fldCharType="end"/>
+            </w:r>
+          </w:hyperlink>
+        </w:p>
+        <w:p>
+          <w:pPr>
+            <w:pStyle w:val="TOC3"/>
+            <w:tabs>
+              <w:tab w:val="right" w:leader="dot" w:pos="8296"/>
+            </w:tabs>
+            <w:rPr>
+              <w:rFonts w:cstheme="minorBidi"/>
+              <w:noProof/>
+            </w:rPr>
+          </w:pPr>
+          <w:hyperlink w:anchor="_Toc201239667" w:history="1">
+            <w:r>
+              <w:rPr>
+                <w:rStyle w:val="Hyperlink"/>
+                <w:noProof/>
+              </w:rPr>
+              <w:t>Computer vision approach</w:t>
+            </w:r>
+            <w:r>
+              <w:rPr>
+                <w:noProof/>
+                <w:webHidden/>
+              </w:rPr>
+              <w:tab/>
+            </w:r>
+            <w:r>
+              <w:rPr>
+                <w:noProof/>
+                <w:webHidden/>
+              </w:rPr>
+              <w:fldChar w:fldCharType="begin"/>
+            </w:r>
+            <w:r>
+              <w:rPr>
+                <w:noProof/>
+                <w:webHidden/>
+              </w:rPr>
+              <w:instrText xml:space="preserve"> PAGEREF _Toc201239667 \h </w:instrText>
+            </w:r>
+            <w:r>
+              <w:rPr>
+                <w:noProof/>
+                <w:webHidden/>
+              </w:rPr>
+            </w:r>
+            <w:r>
+              <w:rPr>
+                <w:noProof/>
+                <w:webHidden/>
+              </w:rPr>
+              <w:fldChar w:fldCharType="separate"/>
+            </w:r>
+            <w:r>
+              <w:rPr>
+                <w:noProof/>
+                <w:webHidden/>
+              </w:rPr>
+              <w:t>2</w:t>
+            </w:r>
+            <w:r>
+              <w:rPr>
+                <w:noProof/>
+                <w:webHidden/>
+              </w:rPr>
+              <w:fldChar w:fldCharType="end"/>
+            </w:r>
+          </w:hyperlink>
+        </w:p>
+        <w:p>
+          <w:pPr>
+            <w:pStyle w:val="TOC3"/>
+            <w:tabs>
+              <w:tab w:val="right" w:leader="dot" w:pos="8296"/>
+            </w:tabs>
+            <w:rPr>
+              <w:rFonts w:cstheme="minorBidi"/>
+              <w:noProof/>
+            </w:rPr>
+          </w:pPr>
+          <w:hyperlink w:anchor="_Toc201239668" w:history="1">
+            <w:r>
+              <w:rPr>
+                <w:rStyle w:val="Hyperlink"/>
+                <w:noProof/>
+              </w:rPr>
+              <w:t>Yolo</w:t>
+            </w:r>
+            <w:r>
+              <w:rPr>
+                <w:noProof/>
+                <w:webHidden/>
+              </w:rPr>
+              <w:tab/>
+            </w:r>
+            <w:r>
+              <w:rPr>
+                <w:noProof/>
+                <w:webHidden/>
+              </w:rPr>
+              <w:fldChar w:fldCharType="begin"/>
+            </w:r>
+            <w:r>
+              <w:rPr>
+                <w:noProof/>
+                <w:webHidden/>
+              </w:rPr>
+              <w:instrText xml:space="preserve"> PAGEREF _Toc201239668 \h </w:instrText>
+            </w:r>
+            <w:r>
+              <w:rPr>
+                <w:noProof/>
+                <w:webHidden/>
+              </w:rPr>
+            </w:r>
+            <w:r>
+              <w:rPr>
+                <w:noProof/>
+                <w:webHidden/>
+              </w:rPr>
+              <w:fldChar w:fldCharType="separate"/>
+            </w:r>
+            <w:r>
+              <w:rPr>
+                <w:noProof/>
+                <w:webHidden/>
+              </w:rPr>
+              <w:t>2</w:t>
+            </w:r>
+            <w:r>
+              <w:rPr>
+                <w:noProof/>
+                <w:webHidden/>
+              </w:rPr>
+              <w:fldChar w:fldCharType="end"/>
+            </w:r>
+          </w:hyperlink>
+        </w:p>
+        <w:p>
+          <w:pPr>
+            <w:pStyle w:val="TOC1"/>
+            <w:tabs>
+              <w:tab w:val="right" w:leader="dot" w:pos="8296"/>
+            </w:tabs>
+            <w:rPr>
+              <w:rFonts w:cstheme="minorBidi"/>
+              <w:noProof/>
+            </w:rPr>
+          </w:pPr>
+          <w:hyperlink w:anchor="_Toc201239669" w:history="1">
+            <w:r>
+              <w:rPr>
+                <w:rStyle w:val="Hyperlink"/>
+                <w:noProof/>
+                <w:lang w:val="el-GR"/>
+              </w:rPr>
+              <w:t>ΜΕΡΟΣ</w:t>
+            </w:r>
+            <w:r>
+              <w:rPr>
+                <w:rStyle w:val="Hyperlink"/>
+                <w:noProof/>
+              </w:rPr>
+              <w:t xml:space="preserve"> </w:t>
+            </w:r>
+            <w:r>
+              <w:rPr>
+                <w:rStyle w:val="Hyperlink"/>
+                <w:noProof/>
+                <w:lang w:val="el-GR"/>
+              </w:rPr>
+              <w:t>Β</w:t>
+            </w:r>
+            <w:r>
+              <w:rPr>
+                <w:noProof/>
+                <w:webHidden/>
+              </w:rPr>
+              <w:tab/>
+            </w:r>
+            <w:r>
+              <w:rPr>
+                <w:noProof/>
+                <w:webHidden/>
+              </w:rPr>
+              <w:fldChar w:fldCharType="begin"/>
+            </w:r>
+            <w:r>
+              <w:rPr>
+                <w:noProof/>
+                <w:webHidden/>
+              </w:rPr>
+              <w:instrText xml:space="preserve"> PAGEREF _Toc201239669 \h </w:instrText>
+            </w:r>
+            <w:r>
+              <w:rPr>
+                <w:noProof/>
+                <w:webHidden/>
+              </w:rPr>
+            </w:r>
+            <w:r>
+              <w:rPr>
+                <w:noProof/>
+                <w:webHidden/>
+              </w:rPr>
+              <w:fldChar w:fldCharType="separate"/>
+            </w:r>
+            <w:r>
+              <w:rPr>
+                <w:noProof/>
+                <w:webHidden/>
+              </w:rPr>
+              <w:t>3</w:t>
+            </w:r>
+            <w:r>
+              <w:rPr>
+                <w:noProof/>
+                <w:webHidden/>
+              </w:rPr>
+              <w:fldChar w:fldCharType="end"/>
+            </w:r>
+          </w:hyperlink>
+        </w:p>
+        <w:p>
+          <w:r>
+            <w:rPr>
+              <w:b/>
+              <w:bCs/>
+              <w:noProof/>
+            </w:rPr>
+            <w:fldChar w:fldCharType="end"/>
+          </w:r>
+        </w:p>
+      </w:sdtContent>
+    </w:sdt>
+    <w:p>
+      <w:pPr>
+        <w:rPr>
+          <w:rFonts w:asciiTheme="majorHAnsi" w:eastAsiaTheme="majorEastAsia" w:hAnsiTheme="majorHAnsi" w:cstheme="majorBidi"/>
+          <w:color w:val="0BD0D9" w:themeColor="accent3"/>
+          <w:sz w:val="32"/>
+          <w:szCs w:val="32"/>
+          <w:lang w:val="el-GR"/>
+        </w:rPr>
+      </w:pPr>
+      <w:r>
+        <w:rPr>
+          <w:lang w:val="el-GR"/>
+        </w:rPr>
+        <w:br w:type="page"/>
+      </w:r>
+      <w:bookmarkStart w:id="0" w:name="_GoBack"/>
+      <w:bookmarkEnd w:id="0"/>
+    </w:p>
     <w:p>
       <w:pPr>
         <w:pStyle w:val="Heading1"/>
@@ -1078,6 +1927,7 @@
           <w:lang w:val="el-GR"/>
         </w:rPr>
       </w:pPr>
+      <w:bookmarkStart w:id="1" w:name="_Toc201239662"/>
       <w:r>
         <w:rPr>
           <w:lang w:val="el-GR"/>
@@ -1085,6 +1935,7 @@
         <w:lastRenderedPageBreak/>
         <w:t>ΜΕΡΟΣ Α</w:t>
       </w:r>
+      <w:bookmarkEnd w:id="1"/>
     </w:p>
     <w:p>
       <w:pPr>
@@ -1093,46 +1944,337 @@
           <w:lang w:val="el-GR"/>
         </w:rPr>
       </w:pPr>
+      <w:bookmarkStart w:id="2" w:name="_Toc201239663"/>
       <w:r>
         <w:rPr>
           <w:lang w:val="el-GR"/>
         </w:rPr>
         <w:t>Α1</w:t>
+      </w:r>
+      <w:bookmarkEnd w:id="2"/>
+    </w:p>
+    <w:p>
+      <w:pPr>
+        <w:pStyle w:val="Heading3"/>
+        <w:rPr>
+          <w:lang w:val="el-GR"/>
+        </w:rPr>
+      </w:pPr>
+      <w:bookmarkStart w:id="3" w:name="_Toc201239664"/>
+      <w:r>
+        <w:rPr>
+          <w:lang w:val="el-GR"/>
+        </w:rPr>
+        <w:t xml:space="preserve">Τρόπος με </w:t>
+      </w:r>
+      <w:r>
+        <w:t>color</w:t>
+      </w:r>
+      <w:r>
+        <w:rPr>
+          <w:lang w:val="el-GR"/>
+        </w:rPr>
+        <w:t xml:space="preserve"> </w:t>
+      </w:r>
+      <w:r>
+        <w:t>spaces</w:t>
+      </w:r>
+      <w:bookmarkEnd w:id="3"/>
+    </w:p>
+    <w:p>
+      <w:r>
+        <w:rPr>
+          <w:rFonts w:ascii="Segoe UI" w:hAnsi="Segoe UI" w:cs="Segoe UI"/>
+          <w:color w:val="1F2328"/>
+          <w:highlight w:val="cyan"/>
+          <w:shd w:val="clear" w:color="auto" w:fill="FFFFFF"/>
+        </w:rPr>
+        <w:t>road_detector_A1.py</w:t>
+      </w:r>
+    </w:p>
+    <w:p>
+      <w:pPr>
+        <w:rPr>
+          <w:lang w:val="el-GR"/>
+        </w:rPr>
+      </w:pPr>
+      <w:r>
+        <w:rPr>
+          <w:lang w:val="el-GR"/>
+        </w:rPr>
+        <w:t xml:space="preserve">Πιο </w:t>
+      </w:r>
+      <w:proofErr w:type="spellStart"/>
+      <w:r>
+        <w:rPr>
+          <w:lang w:val="el-GR"/>
+        </w:rPr>
+        <w:t>αργος</w:t>
+      </w:r>
+      <w:proofErr w:type="spellEnd"/>
+      <w:r>
+        <w:rPr>
+          <w:lang w:val="el-GR"/>
+        </w:rPr>
+        <w:t xml:space="preserve"> </w:t>
+      </w:r>
+      <w:proofErr w:type="spellStart"/>
+      <w:r>
+        <w:rPr>
+          <w:lang w:val="el-GR"/>
+        </w:rPr>
+        <w:t>συνηθως</w:t>
+      </w:r>
+      <w:proofErr w:type="spellEnd"/>
+      <w:r>
+        <w:rPr>
+          <w:lang w:val="el-GR"/>
+        </w:rPr>
+        <w:t xml:space="preserve"> πιο </w:t>
+      </w:r>
+      <w:proofErr w:type="spellStart"/>
+      <w:r>
+        <w:rPr>
+          <w:lang w:val="el-GR"/>
+        </w:rPr>
+        <w:t>ακριβης</w:t>
+      </w:r>
+      <w:proofErr w:type="spellEnd"/>
+    </w:p>
+    <w:p>
+      <w:proofErr w:type="spellStart"/>
+      <w:r>
+        <w:t>road</w:t>
+      </w:r>
+      <w:r>
+        <w:t>_</w:t>
+      </w:r>
+      <w:proofErr w:type="gramStart"/>
+      <w:r>
+        <w:t>tester</w:t>
+      </w:r>
+      <w:proofErr w:type="spellEnd"/>
+      <w:r>
+        <w:t>(</w:t>
+      </w:r>
+      <w:proofErr w:type="gramEnd"/>
+      <w:r>
+        <w:t>)</w:t>
+      </w:r>
+      <w:r>
+        <w:t xml:space="preserve"> </w:t>
+      </w:r>
+      <w:r>
+        <w:rPr>
+          <w:lang w:val="el-GR"/>
+        </w:rPr>
+        <w:t>για</w:t>
+      </w:r>
+      <w:r>
+        <w:t xml:space="preserve"> </w:t>
+      </w:r>
+      <w:proofErr w:type="spellStart"/>
+      <w:r>
+        <w:rPr>
+          <w:lang w:val="el-GR"/>
+        </w:rPr>
+        <w:t>μεγαλου</w:t>
+      </w:r>
+      <w:proofErr w:type="spellEnd"/>
+      <w:r>
+        <w:t xml:space="preserve"> </w:t>
+      </w:r>
+      <w:proofErr w:type="spellStart"/>
+      <w:r>
+        <w:rPr>
+          <w:lang w:val="el-GR"/>
+        </w:rPr>
+        <w:t>δρομους</w:t>
+      </w:r>
+      <w:proofErr w:type="spellEnd"/>
+      <w:r>
+        <w:t xml:space="preserve"> +</w:t>
+      </w:r>
+      <w:r>
+        <w:t>XVRISMOS</w:t>
+      </w:r>
+      <w:r>
+        <w:t xml:space="preserve"> </w:t>
+      </w:r>
+      <w:r>
+        <w:t>SE</w:t>
+      </w:r>
+      <w:r>
+        <w:t xml:space="preserve"> </w:t>
+      </w:r>
+      <w:r>
+        <w:t>DYO</w:t>
+      </w:r>
+      <w:r>
+        <w:t xml:space="preserve"> </w:t>
+      </w:r>
+      <w:r>
+        <w:t>LWRIDES</w:t>
+      </w:r>
+    </w:p>
+    <w:p>
+      <w:pPr>
+        <w:rPr>
+          <w:lang w:val="el-GR"/>
+        </w:rPr>
+      </w:pPr>
+      <w:r>
+        <w:t xml:space="preserve">    </w:t>
+      </w:r>
+      <w:r>
+        <w:t>large</w:t>
+      </w:r>
+      <w:r>
+        <w:rPr>
+          <w:lang w:val="el-GR"/>
+        </w:rPr>
+        <w:t>_</w:t>
+      </w:r>
+      <w:proofErr w:type="gramStart"/>
+      <w:r>
+        <w:t>tester</w:t>
+      </w:r>
+      <w:r>
+        <w:rPr>
+          <w:lang w:val="el-GR"/>
+        </w:rPr>
+        <w:t>(</w:t>
+      </w:r>
+      <w:proofErr w:type="gramEnd"/>
+      <w:r>
+        <w:rPr>
+          <w:lang w:val="el-GR"/>
+        </w:rPr>
+        <w:t>)</w:t>
+      </w:r>
+      <w:r>
+        <w:rPr>
+          <w:lang w:val="el-GR"/>
+        </w:rPr>
+        <w:t xml:space="preserve"> </w:t>
+      </w:r>
+      <w:r>
+        <w:rPr>
+          <w:lang w:val="el-GR"/>
+        </w:rPr>
+        <w:t xml:space="preserve">για </w:t>
+      </w:r>
+      <w:proofErr w:type="spellStart"/>
+      <w:r>
+        <w:rPr>
+          <w:lang w:val="el-GR"/>
+        </w:rPr>
+        <w:t>δυσκολους</w:t>
+      </w:r>
+      <w:proofErr w:type="spellEnd"/>
+      <w:r>
+        <w:rPr>
+          <w:lang w:val="el-GR"/>
+        </w:rPr>
+        <w:t xml:space="preserve"> </w:t>
+      </w:r>
+      <w:proofErr w:type="spellStart"/>
+      <w:r>
+        <w:rPr>
+          <w:lang w:val="el-GR"/>
+        </w:rPr>
+        <w:t>περιεργους</w:t>
+      </w:r>
+      <w:proofErr w:type="spellEnd"/>
+      <w:r>
+        <w:rPr>
+          <w:lang w:val="el-GR"/>
+        </w:rPr>
+        <w:t xml:space="preserve"> </w:t>
+      </w:r>
+      <w:proofErr w:type="spellStart"/>
+      <w:r>
+        <w:rPr>
+          <w:lang w:val="el-GR"/>
+        </w:rPr>
+        <w:t>δρομους</w:t>
+      </w:r>
+      <w:proofErr w:type="spellEnd"/>
+    </w:p>
+    <w:p>
+      <w:pPr>
+        <w:rPr>
+          <w:lang w:val="el-GR"/>
+        </w:rPr>
+      </w:pPr>
+      <w:r>
+        <w:rPr>
+          <w:lang w:val="el-GR"/>
+        </w:rPr>
+        <w:drawing>
+          <wp:inline distT="0" distB="0" distL="0" distR="0" wp14:anchorId="1B232DF0" wp14:editId="3565B8BE">
+            <wp:extent cx="5274310" cy="1719580"/>
+            <wp:effectExtent l="0" t="0" r="2540" b="0"/>
+            <wp:docPr id="1" name="Picture 1"/>
+            <wp:cNvGraphicFramePr>
+              <a:graphicFrameLocks xmlns:a="http://schemas.openxmlformats.org/drawingml/2006/main" noChangeAspect="1"/>
+            </wp:cNvGraphicFramePr>
+            <a:graphic xmlns:a="http://schemas.openxmlformats.org/drawingml/2006/main">
+              <a:graphicData uri="http://schemas.openxmlformats.org/drawingml/2006/picture">
+                <pic:pic xmlns:pic="http://schemas.openxmlformats.org/drawingml/2006/picture">
+                  <pic:nvPicPr>
+                    <pic:cNvPr id="1" name=""/>
+                    <pic:cNvPicPr/>
+                  </pic:nvPicPr>
+                  <pic:blipFill>
+                    <a:blip r:embed="rId5"/>
+                    <a:stretch>
+                      <a:fillRect/>
+                    </a:stretch>
+                  </pic:blipFill>
+                  <pic:spPr>
+                    <a:xfrm>
+                      <a:off x="0" y="0"/>
+                      <a:ext cx="5274310" cy="1719580"/>
+                    </a:xfrm>
+                    <a:prstGeom prst="rect">
+                      <a:avLst/>
+                    </a:prstGeom>
+                  </pic:spPr>
+                </pic:pic>
+              </a:graphicData>
+            </a:graphic>
+          </wp:inline>
+        </w:drawing>
       </w:r>
     </w:p>
     <w:p>
       <w:pPr>
         <w:pStyle w:val="Heading3"/>
       </w:pPr>
-      <w:r>
-        <w:rPr>
-          <w:lang w:val="el-GR"/>
-        </w:rPr>
-        <w:t xml:space="preserve">Τρόπος με </w:t>
-      </w:r>
-      <w:r>
-        <w:t>color</w:t>
-      </w:r>
-      <w:r>
-        <w:rPr>
-          <w:lang w:val="el-GR"/>
-        </w:rPr>
+      <w:bookmarkStart w:id="4" w:name="_Toc201239665"/>
+      <w:r>
+        <w:rPr>
+          <w:lang w:val="el-GR"/>
+        </w:rPr>
+        <w:t>Τρόπος</w:t>
+      </w:r>
+      <w:r>
         <w:t xml:space="preserve"> </w:t>
       </w:r>
       <w:r>
-        <w:t>spaces</w:t>
-      </w:r>
-    </w:p>
-    <w:p>
-      <w:r>
-        <w:rPr>
-          <w:rFonts w:ascii="Segoe UI" w:hAnsi="Segoe UI" w:cs="Segoe UI"/>
-          <w:color w:val="1F2328"/>
-          <w:highlight w:val="cyan"/>
-          <w:shd w:val="clear" w:color="auto" w:fill="FFFFFF"/>
-        </w:rPr>
-        <w:t>road_detector_A1.py</w:t>
-      </w:r>
+        <w:rPr>
+          <w:lang w:val="el-GR"/>
+        </w:rPr>
+        <w:t>με</w:t>
+      </w:r>
+      <w:r>
+        <w:t xml:space="preserve"> </w:t>
+      </w:r>
+      <w:r>
+        <w:t>DBSCAN</w:t>
+      </w:r>
+      <w:bookmarkEnd w:id="4"/>
     </w:p>
     <w:p>
       <w:pPr>
@@ -1151,7 +2293,7 @@
         <w:rPr>
           <w:lang w:val="el-GR"/>
         </w:rPr>
-        <w:t>αργος</w:t>
+        <w:t>γρηγπρπς</w:t>
       </w:r>
       <w:proofErr w:type="spellEnd"/>
       <w:r>
@@ -1165,94 +2307,34 @@
         <w:rPr>
           <w:lang w:val="el-GR"/>
         </w:rPr>
-        <w:t>συνηθως</w:t>
+        <w:t>απαιτηση</w:t>
       </w:r>
       <w:proofErr w:type="spellEnd"/>
       <w:r>
         <w:rPr>
           <w:lang w:val="el-GR"/>
         </w:rPr>
-        <w:t xml:space="preserve"> πιο </w:t>
+        <w:t xml:space="preserve"> </w:t>
       </w:r>
       <w:proofErr w:type="spellStart"/>
       <w:r>
         <w:rPr>
           <w:lang w:val="el-GR"/>
         </w:rPr>
-        <w:t>ακριβης</w:t>
+        <w:t>ταχυτητας</w:t>
       </w:r>
       <w:proofErr w:type="spellEnd"/>
+      <w:r>
+        <w:rPr>
+          <w:lang w:val="el-GR"/>
+        </w:rPr>
+        <w:t xml:space="preserve"> </w:t>
+      </w:r>
     </w:p>
     <w:p>
       <w:r>
-        <w:t>road</w:t>
-      </w:r>
-      <w:r>
-        <w:t>_</w:t>
-      </w:r>
-      <w:r>
-        <w:t>tester</w:t>
-      </w:r>
-      <w:r>
-        <w:t>()</w:t>
-      </w:r>
-      <w:r>
-        <w:t xml:space="preserve"> </w:t>
-      </w:r>
-      <w:r>
-        <w:rPr>
-          <w:lang w:val="el-GR"/>
-        </w:rPr>
-        <w:t>για</w:t>
-      </w:r>
-      <w:r>
-        <w:t xml:space="preserve"> </w:t>
-      </w:r>
-      <w:proofErr w:type="spellStart"/>
-      <w:r>
-        <w:rPr>
-          <w:lang w:val="el-GR"/>
-        </w:rPr>
-        <w:t>μεγαλου</w:t>
-      </w:r>
-      <w:proofErr w:type="spellEnd"/>
-      <w:r>
-        <w:t xml:space="preserve"> </w:t>
-      </w:r>
-      <w:proofErr w:type="spellStart"/>
-      <w:r>
-        <w:rPr>
-          <w:lang w:val="el-GR"/>
-        </w:rPr>
-        <w:t>δρομους</w:t>
-      </w:r>
-      <w:proofErr w:type="spellEnd"/>
-      <w:r>
-        <w:t xml:space="preserve"> +</w:t>
-      </w:r>
-      <w:r>
-        <w:t>XVRISMOS</w:t>
-      </w:r>
-      <w:r>
-        <w:t xml:space="preserve"> </w:t>
-      </w:r>
-      <w:r>
-        <w:t>SE</w:t>
-      </w:r>
-      <w:r>
-        <w:t xml:space="preserve"> </w:t>
-      </w:r>
-      <w:r>
-        <w:t>DYO</w:t>
-      </w:r>
-      <w:r>
-        <w:t xml:space="preserve"> </w:t>
-      </w:r>
-      <w:r>
-        <w:t>LWRIDES</w:t>
-      </w:r>
-      <w:bookmarkStart w:id="0" w:name="_GoBack"/>
-      <w:bookmarkEnd w:id="0"/>
+        <w:t>A1A2.PY</w:t>
+      </w:r>
     </w:p>
     <w:p>
       <w:pPr>
@@ -1260,128 +2342,74 @@
           <w:lang w:val="el-GR"/>
         </w:rPr>
       </w:pPr>
-      <w:r>
-        <w:t xml:space="preserve">    </w:t>
-      </w:r>
-      <w:r>
-        <w:t>large</w:t>
-      </w:r>
-      <w:r>
-        <w:rPr>
-          <w:lang w:val="el-GR"/>
-        </w:rPr>
-        <w:t>_</w:t>
-      </w:r>
-      <w:proofErr w:type="gramStart"/>
-      <w:r>
-        <w:t>tester</w:t>
-      </w:r>
-      <w:r>
-        <w:rPr>
-          <w:lang w:val="el-GR"/>
-        </w:rPr>
-        <w:t>(</w:t>
-      </w:r>
-      <w:proofErr w:type="gramEnd"/>
-      <w:r>
-        <w:rPr>
-          <w:lang w:val="el-GR"/>
-        </w:rPr>
-        <w:t>)</w:t>
-      </w:r>
-      <w:r>
-        <w:rPr>
-          <w:lang w:val="el-GR"/>
-        </w:rPr>
-        <w:t xml:space="preserve"> </w:t>
-      </w:r>
-      <w:r>
-        <w:rPr>
-          <w:lang w:val="el-GR"/>
-        </w:rPr>
-        <w:t xml:space="preserve">για </w:t>
-      </w:r>
-      <w:proofErr w:type="spellStart"/>
-      <w:r>
-        <w:rPr>
-          <w:lang w:val="el-GR"/>
-        </w:rPr>
-        <w:t>δυσκολους</w:t>
-      </w:r>
-      <w:proofErr w:type="spellEnd"/>
-      <w:r>
-        <w:rPr>
-          <w:lang w:val="el-GR"/>
-        </w:rPr>
-        <w:t xml:space="preserve"> </w:t>
-      </w:r>
-      <w:proofErr w:type="spellStart"/>
-      <w:r>
-        <w:rPr>
-          <w:lang w:val="el-GR"/>
-        </w:rPr>
-        <w:t>περιεργους</w:t>
-      </w:r>
-      <w:proofErr w:type="spellEnd"/>
-      <w:r>
-        <w:rPr>
-          <w:lang w:val="el-GR"/>
-        </w:rPr>
-        <w:t xml:space="preserve"> </w:t>
-      </w:r>
-      <w:proofErr w:type="spellStart"/>
-      <w:r>
-        <w:rPr>
-          <w:lang w:val="el-GR"/>
-        </w:rPr>
-        <w:t>δρομους</w:t>
-      </w:r>
-      <w:proofErr w:type="spellEnd"/>
+    </w:p>
+    <w:p>
+      <w:pPr>
+        <w:pStyle w:val="Heading2"/>
+      </w:pPr>
+      <w:bookmarkStart w:id="5" w:name="_Toc201239666"/>
+      <w:r>
+        <w:rPr>
+          <w:lang w:val="el-GR"/>
+        </w:rPr>
+        <w:t>Α</w:t>
+      </w:r>
+      <w:r>
+        <w:t>2</w:t>
+      </w:r>
+      <w:bookmarkEnd w:id="5"/>
     </w:p>
     <w:p>
       <w:pPr>
         <w:pStyle w:val="Heading3"/>
       </w:pPr>
-      <w:r>
-        <w:rPr>
-          <w:lang w:val="el-GR"/>
-        </w:rPr>
-        <w:t>Τρόπος</w:t>
-      </w:r>
-      <w:r>
-        <w:t xml:space="preserve"> </w:t>
-      </w:r>
-      <w:r>
-        <w:rPr>
-          <w:lang w:val="el-GR"/>
-        </w:rPr>
-        <w:t>με</w:t>
-      </w:r>
-      <w:r>
-        <w:t xml:space="preserve"> </w:t>
-      </w:r>
-      <w:r>
-        <w:t>DBSCAN</w:t>
+      <w:bookmarkStart w:id="6" w:name="_Toc201239667"/>
+      <w:r>
+        <w:t>Computer vision approach</w:t>
+      </w:r>
+      <w:bookmarkEnd w:id="6"/>
+    </w:p>
+    <w:p>
+      <w:r>
+        <w:rPr>
+          <w:highlight w:val="cyan"/>
+        </w:rPr>
+        <w:t>obstacle_detection_cv_A2.py</w:t>
       </w:r>
     </w:p>
     <w:p>
       <w:pPr>
         <w:rPr>
+          <w:color w:val="FF0000"/>
           <w:lang w:val="el-GR"/>
         </w:rPr>
       </w:pPr>
-      <w:r>
-        <w:rPr>
-          <w:lang w:val="el-GR"/>
-        </w:rPr>
-        <w:t xml:space="preserve">Πιο </w:t>
+      <w:proofErr w:type="gramStart"/>
+      <w:r>
+        <w:t>bounding</w:t>
+      </w:r>
+      <w:proofErr w:type="gramEnd"/>
+      <w:r>
+        <w:rPr>
+          <w:lang w:val="el-GR"/>
+        </w:rPr>
+        <w:t xml:space="preserve"> </w:t>
+      </w:r>
+      <w:r>
+        <w:t>box</w:t>
+      </w:r>
+      <w:r>
+        <w:rPr>
+          <w:lang w:val="el-GR"/>
+        </w:rPr>
+        <w:t xml:space="preserve"> </w:t>
       </w:r>
       <w:proofErr w:type="spellStart"/>
       <w:r>
         <w:rPr>
           <w:lang w:val="el-GR"/>
         </w:rPr>
-        <w:t>γρηγπρπς</w:t>
+        <w:t>Πιανει</w:t>
       </w:r>
       <w:proofErr w:type="spellEnd"/>
       <w:r>
@@ -1395,256 +2423,171 @@
         <w:rPr>
           <w:lang w:val="el-GR"/>
         </w:rPr>
-        <w:t>απαιτηση</w:t>
+        <w:t>ουρρανο</w:t>
       </w:r>
       <w:proofErr w:type="spellEnd"/>
       <w:r>
         <w:rPr>
           <w:lang w:val="el-GR"/>
         </w:rPr>
+        <w:t xml:space="preserve"> στη 40 </w:t>
+      </w:r>
+      <w:proofErr w:type="spellStart"/>
+      <w:r>
+        <w:rPr>
+          <w:color w:val="FF0000"/>
+          <w:lang w:val="el-GR"/>
+        </w:rPr>
+        <w:t>διαλεξε</w:t>
+      </w:r>
+      <w:proofErr w:type="spellEnd"/>
+      <w:r>
+        <w:rPr>
+          <w:color w:val="FF0000"/>
+          <w:lang w:val="el-GR"/>
+        </w:rPr>
         <w:t xml:space="preserve"> </w:t>
       </w:r>
       <w:proofErr w:type="spellStart"/>
       <w:r>
         <w:rPr>
-          <w:lang w:val="el-GR"/>
-        </w:rPr>
-        <w:t>ταχυτητας</w:t>
+          <w:color w:val="FF0000"/>
+          <w:lang w:val="el-GR"/>
+        </w:rPr>
+        <w:t>μερικες</w:t>
       </w:r>
       <w:proofErr w:type="spellEnd"/>
       <w:r>
         <w:rPr>
+          <w:color w:val="FF0000"/>
           <w:lang w:val="el-GR"/>
         </w:rPr>
         <w:t xml:space="preserve"> </w:t>
+      </w:r>
+      <w:proofErr w:type="spellStart"/>
+      <w:r>
+        <w:rPr>
+          <w:color w:val="FF0000"/>
+          <w:lang w:val="el-GR"/>
+        </w:rPr>
+        <w:t>καλες</w:t>
+      </w:r>
+      <w:proofErr w:type="spellEnd"/>
+      <w:r>
+        <w:rPr>
+          <w:color w:val="FF0000"/>
+          <w:lang w:val="el-GR"/>
+        </w:rPr>
+        <w:t xml:space="preserve"> </w:t>
+      </w:r>
+      <w:proofErr w:type="spellStart"/>
+      <w:r>
+        <w:rPr>
+          <w:color w:val="FF0000"/>
+          <w:lang w:val="el-GR"/>
+        </w:rPr>
+        <w:t>φωτο</w:t>
+      </w:r>
+      <w:proofErr w:type="spellEnd"/>
+      <w:r>
+        <w:rPr>
+          <w:color w:val="FF0000"/>
+          <w:lang w:val="el-GR"/>
+        </w:rPr>
+        <w:t>!!!</w:t>
       </w:r>
     </w:p>
     <w:p>
-      <w:pPr>
-        <w:pStyle w:val="Heading2"/>
-      </w:pPr>
-      <w:r>
-        <w:rPr>
-          <w:lang w:val="el-GR"/>
-        </w:rPr>
-        <w:t>Α</w:t>
-      </w:r>
-      <w:r>
-        <w:t>2</w:t>
+      <w:proofErr w:type="spellStart"/>
+      <w:r>
+        <w:rPr>
+          <w:color w:val="FF0000"/>
+          <w:lang w:val="el-GR"/>
+        </w:rPr>
+        <w:t>Δουλευει</w:t>
+      </w:r>
+      <w:proofErr w:type="spellEnd"/>
+      <w:r>
+        <w:rPr>
+          <w:color w:val="FF0000"/>
+        </w:rPr>
+        <w:t xml:space="preserve"> </w:t>
+      </w:r>
+      <w:r>
+        <w:rPr>
+          <w:color w:val="FF0000"/>
+          <w:lang w:val="el-GR"/>
+        </w:rPr>
+        <w:t>με</w:t>
+      </w:r>
+      <w:r>
+        <w:rPr>
+          <w:color w:val="FF0000"/>
+        </w:rPr>
+        <w:t xml:space="preserve"> </w:t>
+      </w:r>
+      <w:r>
+        <w:rPr>
+          <w:color w:val="FF0000"/>
+        </w:rPr>
+        <w:t xml:space="preserve">Import </w:t>
+      </w:r>
+      <w:proofErr w:type="spellStart"/>
+      <w:r>
+        <w:rPr>
+          <w:color w:val="FF0000"/>
+        </w:rPr>
+        <w:t>tou</w:t>
+      </w:r>
+      <w:proofErr w:type="spellEnd"/>
+      <w:r>
+        <w:rPr>
+          <w:color w:val="FF0000"/>
+        </w:rPr>
+        <w:t xml:space="preserve"> </w:t>
+      </w:r>
+      <w:r>
+        <w:rPr>
+          <w:rFonts w:ascii="Segoe UI" w:hAnsi="Segoe UI" w:cs="Segoe UI"/>
+          <w:color w:val="1F2328"/>
+          <w:highlight w:val="cyan"/>
+          <w:shd w:val="clear" w:color="auto" w:fill="FFFFFF"/>
+        </w:rPr>
+        <w:t>road_detector_A1.py</w:t>
       </w:r>
     </w:p>
     <w:p>
       <w:pPr>
         <w:pStyle w:val="Heading3"/>
       </w:pPr>
-      <w:r>
-        <w:t>Computer vision approach</w:t>
-      </w:r>
+      <w:bookmarkStart w:id="7" w:name="_Toc201239668"/>
+      <w:r>
+        <w:t>Yolo</w:t>
+      </w:r>
+      <w:bookmarkEnd w:id="7"/>
     </w:p>
     <w:p>
       <w:r>
-        <w:rPr>
-          <w:highlight w:val="cyan"/>
-        </w:rPr>
-        <w:t>obstacle_detection_cv_A2.py</w:t>
+        <w:t>A1A2.PY</w:t>
       </w:r>
     </w:p>
-    <w:p>
-      <w:pPr>
-        <w:rPr>
-          <w:color w:val="FF0000"/>
-          <w:lang w:val="el-GR"/>
-        </w:rPr>
-      </w:pPr>
-      <w:proofErr w:type="gramStart"/>
-      <w:r>
-        <w:t>bounding</w:t>
-      </w:r>
-      <w:proofErr w:type="gramEnd"/>
-      <w:r>
-        <w:rPr>
-          <w:lang w:val="el-GR"/>
-        </w:rPr>
-        <w:t xml:space="preserve"> </w:t>
-      </w:r>
-      <w:r>
-        <w:t>box</w:t>
-      </w:r>
-      <w:r>
-        <w:rPr>
-          <w:lang w:val="el-GR"/>
-        </w:rPr>
-        <w:t xml:space="preserve"> </w:t>
-      </w:r>
-      <w:proofErr w:type="spellStart"/>
-      <w:r>
-        <w:rPr>
-          <w:lang w:val="el-GR"/>
-        </w:rPr>
-        <w:t>Πιανει</w:t>
-      </w:r>
-      <w:proofErr w:type="spellEnd"/>
-      <w:r>
-        <w:rPr>
-          <w:lang w:val="el-GR"/>
-        </w:rPr>
-        <w:t xml:space="preserve"> </w:t>
-      </w:r>
-      <w:proofErr w:type="spellStart"/>
-      <w:r>
-        <w:rPr>
-          <w:lang w:val="el-GR"/>
-        </w:rPr>
-        <w:t>ουρρανο</w:t>
-      </w:r>
-      <w:proofErr w:type="spellEnd"/>
-      <w:r>
-        <w:rPr>
-          <w:lang w:val="el-GR"/>
-        </w:rPr>
-        <w:t xml:space="preserve"> στη 40 </w:t>
-      </w:r>
-      <w:proofErr w:type="spellStart"/>
-      <w:r>
-        <w:rPr>
-          <w:color w:val="FF0000"/>
-          <w:lang w:val="el-GR"/>
-        </w:rPr>
-        <w:t>διαλεξε</w:t>
-      </w:r>
-      <w:proofErr w:type="spellEnd"/>
-      <w:r>
-        <w:rPr>
-          <w:color w:val="FF0000"/>
-          <w:lang w:val="el-GR"/>
-        </w:rPr>
-        <w:t xml:space="preserve"> </w:t>
-      </w:r>
-      <w:proofErr w:type="spellStart"/>
-      <w:r>
-        <w:rPr>
-          <w:color w:val="FF0000"/>
-          <w:lang w:val="el-GR"/>
-        </w:rPr>
-        <w:t>μερικες</w:t>
-      </w:r>
-      <w:proofErr w:type="spellEnd"/>
-      <w:r>
-        <w:rPr>
-          <w:color w:val="FF0000"/>
-          <w:lang w:val="el-GR"/>
-        </w:rPr>
-        <w:t xml:space="preserve"> </w:t>
-      </w:r>
-      <w:proofErr w:type="spellStart"/>
-      <w:r>
-        <w:rPr>
-          <w:color w:val="FF0000"/>
-          <w:lang w:val="el-GR"/>
-        </w:rPr>
-        <w:t>καλες</w:t>
-      </w:r>
-      <w:proofErr w:type="spellEnd"/>
-      <w:r>
-        <w:rPr>
-          <w:color w:val="FF0000"/>
-          <w:lang w:val="el-GR"/>
-        </w:rPr>
-        <w:t xml:space="preserve"> </w:t>
-      </w:r>
-      <w:proofErr w:type="spellStart"/>
-      <w:r>
-        <w:rPr>
-          <w:color w:val="FF0000"/>
-          <w:lang w:val="el-GR"/>
-        </w:rPr>
-        <w:t>φωτο</w:t>
-      </w:r>
-      <w:proofErr w:type="spellEnd"/>
-      <w:r>
-        <w:rPr>
-          <w:color w:val="FF0000"/>
-          <w:lang w:val="el-GR"/>
-        </w:rPr>
-        <w:t>!!!</w:t>
-      </w:r>
-    </w:p>
-    <w:p>
-      <w:proofErr w:type="spellStart"/>
-      <w:r>
-        <w:rPr>
-          <w:color w:val="FF0000"/>
-          <w:lang w:val="el-GR"/>
-        </w:rPr>
-        <w:t>Δουλευει</w:t>
-      </w:r>
-      <w:proofErr w:type="spellEnd"/>
-      <w:r>
-        <w:rPr>
-          <w:color w:val="FF0000"/>
-        </w:rPr>
-        <w:t xml:space="preserve"> </w:t>
-      </w:r>
-      <w:r>
-        <w:rPr>
-          <w:color w:val="FF0000"/>
-          <w:lang w:val="el-GR"/>
-        </w:rPr>
-        <w:t>με</w:t>
-      </w:r>
-      <w:r>
-        <w:rPr>
-          <w:color w:val="FF0000"/>
-        </w:rPr>
-        <w:t xml:space="preserve"> </w:t>
-      </w:r>
-      <w:r>
-        <w:rPr>
-          <w:color w:val="FF0000"/>
-        </w:rPr>
-        <w:t xml:space="preserve">Import </w:t>
-      </w:r>
-      <w:proofErr w:type="spellStart"/>
-      <w:r>
-        <w:rPr>
-          <w:color w:val="FF0000"/>
-        </w:rPr>
-        <w:t>tou</w:t>
-      </w:r>
-      <w:proofErr w:type="spellEnd"/>
-      <w:r>
-        <w:rPr>
-          <w:color w:val="FF0000"/>
-        </w:rPr>
-        <w:t xml:space="preserve"> </w:t>
-      </w:r>
-      <w:r>
-        <w:rPr>
-          <w:rFonts w:ascii="Segoe UI" w:hAnsi="Segoe UI" w:cs="Segoe UI"/>
-          <w:color w:val="1F2328"/>
-          <w:highlight w:val="cyan"/>
-          <w:shd w:val="clear" w:color="auto" w:fill="FFFFFF"/>
-        </w:rPr>
-        <w:t>road_detector_A1.py</w:t>
-      </w:r>
-    </w:p>
-    <w:p>
-      <w:pPr>
-        <w:pStyle w:val="Heading3"/>
-      </w:pPr>
-      <w:r>
-        <w:t>Yolo</w:t>
-      </w:r>
-    </w:p>
+    <w:p/>
+    <w:p/>
+    <w:p/>
+    <w:p/>
+    <w:p/>
+    <w:p/>
     <w:p/>
     <w:p>
       <w:pPr>
         <w:pStyle w:val="Heading1"/>
       </w:pPr>
-      <w:r>
-        <w:rPr>
-          <w:lang w:val="el-GR"/>
-        </w:rPr>
+      <w:bookmarkStart w:id="8" w:name="_Toc201239669"/>
+      <w:r>
+        <w:rPr>
+          <w:lang w:val="el-GR"/>
+        </w:rPr>
+        <w:lastRenderedPageBreak/>
         <w:t>ΜΕΡΟΣ</w:t>
       </w:r>
       <w:r>
@@ -1656,6 +2599,7 @@
         </w:rPr>
         <w:t>Β</w:t>
       </w:r>
+      <w:bookmarkEnd w:id="8"/>
     </w:p>
     <w:sectPr>
       <w:pgSz w:w="11906" w:h="16838"/>
@@ -2062,7 +3006,7 @@
   <w:style w:type="paragraph" w:default="1" w:styleId="Normal">
     <w:name w:val="Normal"/>
     <w:qFormat/>
-    <w:rsid w:val="0084139C"/>
+    <w:rsid w:val="0007192E"/>
   </w:style>
   <w:style w:type="paragraph" w:styleId="Heading1">
     <w:name w:val="heading 1"/>
@@ -2071,7 +3015,7 @@
     <w:link w:val="Heading1Char"/>
     <w:uiPriority w:val="9"/>
     <w:qFormat/>
-    <w:rsid w:val="00007E5C"/>
+    <w:rsid w:val="008A75FC"/>
     <w:pPr>
       <w:keepNext/>
       <w:keepLines/>
@@ -2080,7 +3024,7 @@
     </w:pPr>
     <w:rPr>
       <w:rFonts w:asciiTheme="majorHAnsi" w:eastAsiaTheme="majorEastAsia" w:hAnsiTheme="majorHAnsi" w:cstheme="majorBidi"/>
-      <w:color w:val="0B5294" w:themeColor="accent1" w:themeShade="BF"/>
+      <w:color w:val="0BD0D9" w:themeColor="accent3"/>
       <w:sz w:val="32"/>
       <w:szCs w:val="32"/>
     </w:rPr>
@@ -2184,10 +3128,10 @@
     <w:basedOn w:val="DefaultParagraphFont"/>
     <w:link w:val="Heading1"/>
     <w:uiPriority w:val="9"/>
-    <w:rsid w:val="00007E5C"/>
+    <w:rsid w:val="008A75FC"/>
     <w:rPr>
       <w:rFonts w:asciiTheme="majorHAnsi" w:eastAsiaTheme="majorEastAsia" w:hAnsiTheme="majorHAnsi" w:cstheme="majorBidi"/>
-      <w:color w:val="0B5294" w:themeColor="accent1" w:themeShade="BF"/>
+      <w:color w:val="0BD0D9" w:themeColor="accent3"/>
       <w:sz w:val="32"/>
       <w:szCs w:val="32"/>
     </w:rPr>
@@ -2218,7 +3162,611 @@
       <w:szCs w:val="24"/>
     </w:rPr>
   </w:style>
+  <w:style w:type="paragraph" w:styleId="TOCHeading">
+    <w:name w:val="TOC Heading"/>
+    <w:basedOn w:val="Heading1"/>
+    <w:next w:val="Normal"/>
+    <w:uiPriority w:val="39"/>
+    <w:unhideWhenUsed/>
+    <w:qFormat/>
+    <w:rsid w:val="00D61D46"/>
+    <w:pPr>
+      <w:outlineLvl w:val="9"/>
+    </w:pPr>
+    <w:rPr>
+      <w:color w:val="0B5294" w:themeColor="accent1" w:themeShade="BF"/>
+    </w:rPr>
+  </w:style>
+  <w:style w:type="paragraph" w:styleId="TOC2">
+    <w:name w:val="toc 2"/>
+    <w:basedOn w:val="Normal"/>
+    <w:next w:val="Normal"/>
+    <w:autoRedefine/>
+    <w:uiPriority w:val="39"/>
+    <w:unhideWhenUsed/>
+    <w:rsid w:val="00D61D46"/>
+    <w:pPr>
+      <w:spacing w:after="100"/>
+      <w:ind w:left="220"/>
+    </w:pPr>
+    <w:rPr>
+      <w:rFonts w:eastAsiaTheme="minorEastAsia" w:cs="Times New Roman"/>
+    </w:rPr>
+  </w:style>
+  <w:style w:type="paragraph" w:styleId="TOC1">
+    <w:name w:val="toc 1"/>
+    <w:basedOn w:val="Normal"/>
+    <w:next w:val="Normal"/>
+    <w:autoRedefine/>
+    <w:uiPriority w:val="39"/>
+    <w:unhideWhenUsed/>
+    <w:rsid w:val="00D61D46"/>
+    <w:pPr>
+      <w:spacing w:after="100"/>
+    </w:pPr>
+    <w:rPr>
+      <w:rFonts w:eastAsiaTheme="minorEastAsia" w:cs="Times New Roman"/>
+    </w:rPr>
+  </w:style>
+  <w:style w:type="paragraph" w:styleId="TOC3">
+    <w:name w:val="toc 3"/>
+    <w:basedOn w:val="Normal"/>
+    <w:next w:val="Normal"/>
+    <w:autoRedefine/>
+    <w:uiPriority w:val="39"/>
+    <w:unhideWhenUsed/>
+    <w:rsid w:val="00D61D46"/>
+    <w:pPr>
+      <w:spacing w:after="100"/>
+      <w:ind w:left="440"/>
+    </w:pPr>
+    <w:rPr>
+      <w:rFonts w:eastAsiaTheme="minorEastAsia" w:cs="Times New Roman"/>
+    </w:rPr>
+  </w:style>
+  <w:style w:type="character" w:styleId="Hyperlink">
+    <w:name w:val="Hyperlink"/>
+    <w:basedOn w:val="DefaultParagraphFont"/>
+    <w:uiPriority w:val="99"/>
+    <w:unhideWhenUsed/>
+    <w:rsid w:val="00D61D46"/>
+    <w:rPr>
+      <w:color w:val="F49100" w:themeColor="hyperlink"/>
+      <w:u w:val="single"/>
+    </w:rPr>
+  </w:style>
 </w:styles>
+</file>
+
+<file path=word/glossary/document.xml><?xml version="1.0" encoding="utf-8"?>
+<w:glossaryDocument xmlns:wpc="http://schemas.microsoft.com/office/word/2010/wordprocessingCanvas" xmlns:cx="http://schemas.microsoft.com/office/drawing/2014/chartex" xmlns:cx1="http://schemas.microsoft.com/office/drawing/2015/9/8/chartex" xmlns:mc="http://schemas.openxmlformats.org/markup-compatibility/2006" xmlns:o="urn:schemas-microsoft-com:office:office" xmlns:r="http://schemas.openxmlformats.org/officeDocument/2006/relationships" xmlns:m="http://schemas.openxmlformats.org/officeDocument/2006/math" xmlns:v="urn:schemas-microsoft-com:vml" xmlns:wp14="http://schemas.microsoft.com/office/word/2010/wordprocessingDrawing" xmlns:wp="http://schemas.openxmlformats.org/drawingml/2006/wordprocessingDrawing" xmlns:w10="urn:schemas-microsoft-com:office:word" xmlns:w="http://schemas.openxmlformats.org/wordprocessingml/2006/main" xmlns:w14="http://schemas.microsoft.com/office/word/2010/wordml" xmlns:w15="http://schemas.microsoft.com/office/word/2012/wordml" xmlns:w16se="http://schemas.microsoft.com/office/word/2015/wordml/symex" xmlns:wpg="http://schemas.microsoft.com/office/word/2010/wordprocessingGroup" xmlns:wpi="http://schemas.microsoft.com/office/word/2010/wordprocessingInk" xmlns:wne="http://schemas.microsoft.com/office/word/2006/wordml" xmlns:wps="http://schemas.microsoft.com/office/word/2010/wordprocessingShape" mc:Ignorable="w14 w15 w16se wp14"/>
+</file>
+
+<file path=word/glossary/fontTable.xml><?xml version="1.0" encoding="utf-8"?>
+<w:fonts xmlns:mc="http://schemas.openxmlformats.org/markup-compatibility/2006" xmlns:r="http://schemas.openxmlformats.org/officeDocument/2006/relationships" xmlns:w="http://schemas.openxmlformats.org/wordprocessingml/2006/main" xmlns:w14="http://schemas.microsoft.com/office/word/2010/wordml" xmlns:w15="http://schemas.microsoft.com/office/word/2012/wordml" xmlns:w16se="http://schemas.microsoft.com/office/word/2015/wordml/symex" mc:Ignorable="w14 w15 w16se">
+  <w:font w:name="Calibri">
+    <w:panose1 w:val="020F0502020204030204"/>
+    <w:charset w:val="A1"/>
+    <w:family w:val="swiss"/>
+    <w:pitch w:val="variable"/>
+    <w:sig w:usb0="E0002AFF" w:usb1="4000ACFF" w:usb2="00000001" w:usb3="00000000" w:csb0="000001FF" w:csb1="00000000"/>
+  </w:font>
+  <w:font w:name="Times New Roman">
+    <w:panose1 w:val="02020603050405020304"/>
+    <w:charset w:val="A1"/>
+    <w:family w:val="roman"/>
+    <w:pitch w:val="variable"/>
+    <w:sig w:usb0="E0002AFF" w:usb1="C0007841" w:usb2="00000009" w:usb3="00000000" w:csb0="000001FF" w:csb1="00000000"/>
+  </w:font>
+  <w:font w:name="Calibri Light">
+    <w:panose1 w:val="020F0302020204030204"/>
+    <w:charset w:val="A1"/>
+    <w:family w:val="swiss"/>
+    <w:pitch w:val="variable"/>
+    <w:sig w:usb0="A0002AEF" w:usb1="4000207B" w:usb2="00000000" w:usb3="00000000" w:csb0="000001FF" w:csb1="00000000"/>
+  </w:font>
+  <w:font w:name="Segoe UI">
+    <w:panose1 w:val="020B0502040204020203"/>
+    <w:charset w:val="A1"/>
+    <w:family w:val="swiss"/>
+    <w:pitch w:val="variable"/>
+    <w:sig w:usb0="E4002EFF" w:usb1="C000E47F" w:usb2="00000009" w:usb3="00000000" w:csb0="000001FF" w:csb1="00000000"/>
+  </w:font>
+</w:fonts>
+</file>
+
+<file path=word/glossary/settings.xml><?xml version="1.0" encoding="utf-8"?>
+<w:settings xmlns:mc="http://schemas.openxmlformats.org/markup-compatibility/2006" xmlns:o="urn:schemas-microsoft-com:office:office" xmlns:r="http://schemas.openxmlformats.org/officeDocument/2006/relationships" xmlns:m="http://schemas.openxmlformats.org/officeDocument/2006/math" xmlns:v="urn:schemas-microsoft-com:vml" xmlns:w10="urn:schemas-microsoft-com:office:word" xmlns:w="http://schemas.openxmlformats.org/wordprocessingml/2006/main" xmlns:w14="http://schemas.microsoft.com/office/word/2010/wordml" xmlns:w15="http://schemas.microsoft.com/office/word/2012/wordml" xmlns:w16se="http://schemas.microsoft.com/office/word/2015/wordml/symex" xmlns:sl="http://schemas.openxmlformats.org/schemaLibrary/2006/main" mc:Ignorable="w14 w15 w16se">
+  <w:view w:val="normal"/>
+  <w:defaultTabStop w:val="720"/>
+  <w:characterSpacingControl w:val="doNotCompress"/>
+  <w:compat>
+    <w:useFELayout/>
+    <w:compatSetting w:name="compatibilityMode" w:uri="http://schemas.microsoft.com/office/word" w:val="15"/>
+    <w:compatSetting w:name="overrideTableStyleFontSizeAndJustification" w:uri="http://schemas.microsoft.com/office/word" w:val="1"/>
+    <w:compatSetting w:name="enableOpenTypeFeatures" w:uri="http://schemas.microsoft.com/office/word" w:val="1"/>
+    <w:compatSetting w:name="doNotFlipMirrorIndents" w:uri="http://schemas.microsoft.com/office/word" w:val="1"/>
+    <w:compatSetting w:name="differentiateMultirowTableHeaders" w:uri="http://schemas.microsoft.com/office/word" w:val="1"/>
+  </w:compat>
+  <w:rsids>
+    <w:rsidRoot w:val="00935695"/>
+    <w:rsid w:val="007B3733"/>
+    <w:rsid w:val="00935695"/>
+  </w:rsids>
+  <m:mathPr>
+    <m:mathFont m:val="Cambria Math"/>
+    <m:brkBin m:val="before"/>
+    <m:brkBinSub m:val="--"/>
+    <m:smallFrac m:val="0"/>
+    <m:dispDef/>
+    <m:lMargin m:val="0"/>
+    <m:rMargin m:val="0"/>
+    <m:defJc m:val="centerGroup"/>
+    <m:wrapIndent m:val="1440"/>
+    <m:intLim m:val="subSup"/>
+    <m:naryLim m:val="undOvr"/>
+  </m:mathPr>
+  <w:themeFontLang w:val="en-US"/>
+  <w:clrSchemeMapping w:bg1="light1" w:t1="dark1" w:bg2="light2" w:t2="dark2" w:accent1="accent1" w:accent2="accent2" w:accent3="accent3" w:accent4="accent4" w:accent5="accent5" w:accent6="accent6" w:hyperlink="hyperlink" w:followedHyperlink="followedHyperlink"/>
+  <w:decimalSymbol w:val=","/>
+  <w:listSeparator w:val=";"/>
+  <w15:chartTrackingRefBased/>
+</w:settings>
+</file>
+
+<file path=word/glossary/styles.xml><?xml version="1.0" encoding="utf-8"?>
+<w:styles xmlns:mc="http://schemas.openxmlformats.org/markup-compatibility/2006" xmlns:r="http://schemas.openxmlformats.org/officeDocument/2006/relationships" xmlns:w="http://schemas.openxmlformats.org/wordprocessingml/2006/main" xmlns:w14="http://schemas.microsoft.com/office/word/2010/wordml" xmlns:w15="http://schemas.microsoft.com/office/word/2012/wordml" xmlns:w16se="http://schemas.microsoft.com/office/word/2015/wordml/symex" mc:Ignorable="w14 w15 w16se">
+  <w:docDefaults>
+    <w:rPrDefault>
+      <w:rPr>
+        <w:rFonts w:asciiTheme="minorHAnsi" w:eastAsiaTheme="minorEastAsia" w:hAnsiTheme="minorHAnsi" w:cstheme="minorBidi"/>
+        <w:sz w:val="22"/>
+        <w:szCs w:val="22"/>
+        <w:lang w:val="en-US" w:eastAsia="en-US" w:bidi="ar-SA"/>
+      </w:rPr>
+    </w:rPrDefault>
+    <w:pPrDefault>
+      <w:pPr>
+        <w:spacing w:after="160" w:line="259" w:lineRule="auto"/>
+      </w:pPr>
+    </w:pPrDefault>
+  </w:docDefaults>
+  <w:latentStyles w:defLockedState="0" w:defUIPriority="99" w:defSemiHidden="0" w:defUnhideWhenUsed="0" w:defQFormat="0" w:count="371">
+    <w:lsdException w:name="Normal" w:uiPriority="0" w:qFormat="1"/>
+    <w:lsdException w:name="heading 1" w:uiPriority="9" w:qFormat="1"/>
+    <w:lsdException w:name="heading 2" w:semiHidden="1" w:uiPriority="9" w:unhideWhenUsed="1" w:qFormat="1"/>
+    <w:lsdException w:name="heading 3" w:semiHidden="1" w:uiPriority="9" w:unhideWhenUsed="1" w:qFormat="1"/>
+    <w:lsdException w:name="heading 4" w:semiHidden="1" w:uiPriority="9" w:unhideWhenUsed="1" w:qFormat="1"/>
+    <w:lsdException w:name="heading 5" w:semiHidden="1" w:uiPriority="9" w:unhideWhenUsed="1" w:qFormat="1"/>
+    <w:lsdException w:name="heading 6" w:semiHidden="1" w:uiPriority="9" w:unhideWhenUsed="1" w:qFormat="1"/>
+    <w:lsdException w:name="heading 7" w:semiHidden="1" w:uiPriority="9" w:unhideWhenUsed="1" w:qFormat="1"/>
+    <w:lsdException w:name="heading 8" w:semiHidden="1" w:uiPriority="9" w:unhideWhenUsed="1" w:qFormat="1"/>
+    <w:lsdException w:name="heading 9" w:semiHidden="1" w:uiPriority="9" w:unhideWhenUsed="1" w:qFormat="1"/>
+    <w:lsdException w:name="index 1" w:semiHidden="1" w:unhideWhenUsed="1"/>
+    <w:lsdException w:name="index 2" w:semiHidden="1" w:unhideWhenUsed="1"/>
+    <w:lsdException w:name="index 3" w:semiHidden="1" w:unhideWhenUsed="1"/>
+    <w:lsdException w:name="index 4" w:semiHidden="1" w:unhideWhenUsed="1"/>
+    <w:lsdException w:name="index 5" w:semiHidden="1" w:unhideWhenUsed="1"/>
+    <w:lsdException w:name="index 6" w:semiHidden="1" w:unhideWhenUsed="1"/>
+    <w:lsdException w:name="index 7" w:semiHidden="1" w:unhideWhenUsed="1"/>
+    <w:lsdException w:name="index 8" w:semiHidden="1" w:unhideWhenUsed="1"/>
+    <w:lsdException w:name="index 9" w:semiHidden="1" w:unhideWhenUsed="1"/>
+    <w:lsdException w:name="toc 1" w:semiHidden="1" w:uiPriority="39" w:unhideWhenUsed="1"/>
+    <w:lsdException w:name="toc 2" w:semiHidden="1" w:uiPriority="39" w:unhideWhenUsed="1"/>
+    <w:lsdException w:name="toc 3" w:semiHidden="1" w:uiPriority="39" w:unhideWhenUsed="1"/>
+    <w:lsdException w:name="toc 4" w:semiHidden="1" w:uiPriority="39" w:unhideWhenUsed="1"/>
+    <w:lsdException w:name="toc 5" w:semiHidden="1" w:uiPriority="39" w:unhideWhenUsed="1"/>
+    <w:lsdException w:name="toc 6" w:semiHidden="1" w:uiPriority="39" w:unhideWhenUsed="1"/>
+    <w:lsdException w:name="toc 7" w:semiHidden="1" w:uiPriority="39" w:unhideWhenUsed="1"/>
+    <w:lsdException w:name="toc 8" w:semiHidden="1" w:uiPriority="39" w:unhideWhenUsed="1"/>
+    <w:lsdException w:name="toc 9" w:semiHidden="1" w:uiPriority="39" w:unhideWhenUsed="1"/>
+    <w:lsdException w:name="Normal Indent" w:semiHidden="1" w:unhideWhenUsed="1"/>
+    <w:lsdException w:name="footnote text" w:semiHidden="1" w:unhideWhenUsed="1"/>
+    <w:lsdException w:name="annotation text" w:semiHidden="1" w:unhideWhenUsed="1"/>
+    <w:lsdException w:name="header" w:semiHidden="1" w:unhideWhenUsed="1"/>
+    <w:lsdException w:name="footer" w:semiHidden="1" w:unhideWhenUsed="1"/>
+    <w:lsdException w:name="index heading" w:semiHidden="1" w:unhideWhenUsed="1"/>
+    <w:lsdException w:name="caption" w:semiHidden="1" w:uiPriority="35" w:unhideWhenUsed="1" w:qFormat="1"/>
+    <w:lsdException w:name="table of figures" w:semiHidden="1" w:unhideWhenUsed="1"/>
+    <w:lsdException w:name="envelope address" w:semiHidden="1" w:unhideWhenUsed="1"/>
+    <w:lsdException w:name="envelope return" w:semiHidden="1" w:unhideWhenUsed="1"/>
+    <w:lsdException w:name="footnote reference" w:semiHidden="1" w:unhideWhenUsed="1"/>
+    <w:lsdException w:name="annotation reference" w:semiHidden="1" w:unhideWhenUsed="1"/>
+    <w:lsdException w:name="line number" w:semiHidden="1" w:unhideWhenUsed="1"/>
+    <w:lsdException w:name="page number" w:semiHidden="1" w:unhideWhenUsed="1"/>
+    <w:lsdException w:name="endnote reference" w:semiHidden="1" w:unhideWhenUsed="1"/>
+    <w:lsdException w:name="endnote text" w:semiHidden="1" w:unhideWhenUsed="1"/>
+    <w:lsdException w:name="table of authorities" w:semiHidden="1" w:unhideWhenUsed="1"/>
+    <w:lsdException w:name="macro" w:semiHidden="1" w:unhideWhenUsed="1"/>
+    <w:lsdException w:name="toa heading" w:semiHidden="1" w:unhideWhenUsed="1"/>
+    <w:lsdException w:name="List" w:semiHidden="1" w:unhideWhenUsed="1"/>
+    <w:lsdException w:name="List Bullet" w:semiHidden="1" w:unhideWhenUsed="1"/>
+    <w:lsdException w:name="List Number" w:semiHidden="1" w:unhideWhenUsed="1"/>
+    <w:lsdException w:name="List 2" w:semiHidden="1" w:unhideWhenUsed="1"/>
+    <w:lsdException w:name="List 3" w:semiHidden="1" w:unhideWhenUsed="1"/>
+    <w:lsdException w:name="List 4" w:semiHidden="1" w:unhideWhenUsed="1"/>
+    <w:lsdException w:name="List 5" w:semiHidden="1" w:unhideWhenUsed="1"/>
+    <w:lsdException w:name="List Bullet 2" w:semiHidden="1" w:unhideWhenUsed="1"/>
+    <w:lsdException w:name="List Bullet 3" w:semiHidden="1" w:unhideWhenUsed="1"/>
+    <w:lsdException w:name="List Bullet 4" w:semiHidden="1" w:unhideWhenUsed="1"/>
+    <w:lsdException w:name="List Bullet 5" w:semiHidden="1" w:unhideWhenUsed="1"/>
+    <w:lsdException w:name="List Number 2" w:semiHidden="1" w:unhideWhenUsed="1"/>
+    <w:lsdException w:name="List Number 3" w:semiHidden="1" w:unhideWhenUsed="1"/>
+    <w:lsdException w:name="List Number 4" w:semiHidden="1" w:unhideWhenUsed="1"/>
+    <w:lsdException w:name="List Number 5" w:semiHidden="1" w:unhideWhenUsed="1"/>
+    <w:lsdException w:name="Title" w:uiPriority="10" w:qFormat="1"/>
+    <w:lsdException w:name="Closing" w:semiHidden="1" w:unhideWhenUsed="1"/>
+    <w:lsdException w:name="Signature" w:semiHidden="1" w:unhideWhenUsed="1"/>
+    <w:lsdException w:name="Default Paragraph Font" w:semiHidden="1" w:uiPriority="1" w:unhideWhenUsed="1"/>
+    <w:lsdException w:name="Body Text" w:semiHidden="1" w:unhideWhenUsed="1"/>
+    <w:lsdException w:name="Body Text Indent" w:semiHidden="1" w:unhideWhenUsed="1"/>
+    <w:lsdException w:name="List Continue" w:semiHidden="1" w:unhideWhenUsed="1"/>
+    <w:lsdException w:name="List Continue 2" w:semiHidden="1" w:unhideWhenUsed="1"/>
+    <w:lsdException w:name="List Continue 3" w:semiHidden="1" w:unhideWhenUsed="1"/>
+    <w:lsdException w:name="List Continue 4" w:semiHidden="1" w:unhideWhenUsed="1"/>
+    <w:lsdException w:name="List Continue 5" w:semiHidden="1" w:unhideWhenUsed="1"/>
+    <w:lsdException w:name="Message Header" w:semiHidden="1" w:unhideWhenUsed="1"/>
+    <w:lsdException w:name="Subtitle" w:uiPriority="11" w:qFormat="1"/>
+    <w:lsdException w:name="Salutation" w:semiHidden="1" w:unhideWhenUsed="1"/>
+    <w:lsdException w:name="Date" w:semiHidden="1" w:unhideWhenUsed="1"/>
+    <w:lsdException w:name="Body Text First Indent" w:semiHidden="1" w:unhideWhenUsed="1"/>
+    <w:lsdException w:name="Body Text First Indent 2" w:semiHidden="1" w:unhideWhenUsed="1"/>
+    <w:lsdException w:name="Note Heading" w:semiHidden="1" w:unhideWhenUsed="1"/>
+    <w:lsdException w:name="Body Text 2" w:semiHidden="1" w:unhideWhenUsed="1"/>
+    <w:lsdException w:name="Body Text 3" w:semiHidden="1" w:unhideWhenUsed="1"/>
+    <w:lsdException w:name="Body Text Indent 2" w:semiHidden="1" w:unhideWhenUsed="1"/>
+    <w:lsdException w:name="Body Text Indent 3" w:semiHidden="1" w:unhideWhenUsed="1"/>
+    <w:lsdException w:name="Block Text" w:semiHidden="1" w:unhideWhenUsed="1"/>
+    <w:lsdException w:name="Hyperlink" w:semiHidden="1" w:unhideWhenUsed="1"/>
+    <w:lsdException w:name="FollowedHyperlink" w:semiHidden="1" w:unhideWhenUsed="1"/>
+    <w:lsdException w:name="Strong" w:uiPriority="22" w:qFormat="1"/>
+    <w:lsdException w:name="Emphasis" w:uiPriority="20" w:qFormat="1"/>
+    <w:lsdException w:name="Document Map" w:semiHidden="1" w:unhideWhenUsed="1"/>
+    <w:lsdException w:name="Plain Text" w:semiHidden="1" w:unhideWhenUsed="1"/>
+    <w:lsdException w:name="E-mail Signature" w:semiHidden="1" w:unhideWhenUsed="1"/>
+    <w:lsdException w:name="HTML Top of Form" w:semiHidden="1" w:unhideWhenUsed="1"/>
+    <w:lsdException w:name="HTML Bottom of Form" w:semiHidden="1" w:unhideWhenUsed="1"/>
+    <w:lsdException w:name="Normal (Web)" w:semiHidden="1" w:unhideWhenUsed="1"/>
+    <w:lsdException w:name="HTML Acronym" w:semiHidden="1" w:unhideWhenUsed="1"/>
+    <w:lsdException w:name="HTML Address" w:semiHidden="1" w:unhideWhenUsed="1"/>
+    <w:lsdException w:name="HTML Cite" w:semiHidden="1" w:unhideWhenUsed="1"/>
+    <w:lsdException w:name="HTML Code" w:semiHidden="1" w:unhideWhenUsed="1"/>
+    <w:lsdException w:name="HTML Definition" w:semiHidden="1" w:unhideWhenUsed="1"/>
+    <w:lsdException w:name="HTML Keyboard" w:semiHidden="1" w:unhideWhenUsed="1"/>
+    <w:lsdException w:name="HTML Preformatted" w:semiHidden="1" w:unhideWhenUsed="1"/>
+    <w:lsdException w:name="HTML Sample" w:semiHidden="1" w:unhideWhenUsed="1"/>
+    <w:lsdException w:name="HTML Typewriter" w:semiHidden="1" w:unhideWhenUsed="1"/>
+    <w:lsdException w:name="HTML Variable" w:semiHidden="1" w:unhideWhenUsed="1"/>
+    <w:lsdException w:name="Normal Table" w:semiHidden="1" w:unhideWhenUsed="1"/>
+    <w:lsdException w:name="annotation subject" w:semiHidden="1" w:unhideWhenUsed="1"/>
+    <w:lsdException w:name="No List" w:semiHidden="1" w:unhideWhenUsed="1"/>
+    <w:lsdException w:name="Outline List 1" w:semiHidden="1" w:unhideWhenUsed="1"/>
+    <w:lsdException w:name="Outline List 2" w:semiHidden="1" w:unhideWhenUsed="1"/>
+    <w:lsdException w:name="Outline List 3" w:semiHidden="1" w:unhideWhenUsed="1"/>
+    <w:lsdException w:name="Table Simple 1" w:semiHidden="1" w:unhideWhenUsed="1"/>
+    <w:lsdException w:name="Table Simple 2" w:semiHidden="1" w:unhideWhenUsed="1"/>
+    <w:lsdException w:name="Table Simple 3" w:semiHidden="1" w:unhideWhenUsed="1"/>
+    <w:lsdException w:name="Table Classic 1" w:semiHidden="1" w:unhideWhenUsed="1"/>
+    <w:lsdException w:name="Table Classic 2" w:semiHidden="1" w:unhideWhenUsed="1"/>
+    <w:lsdException w:name="Table Classic 3" w:semiHidden="1" w:unhideWhenUsed="1"/>
+    <w:lsdException w:name="Table Classic 4" w:semiHidden="1" w:unhideWhenUsed="1"/>
+    <w:lsdException w:name="Table Colorful 1" w:semiHidden="1" w:unhideWhenUsed="1"/>
+    <w:lsdException w:name="Table Colorful 2" w:semiHidden="1" w:unhideWhenUsed="1"/>
+    <w:lsdException w:name="Table Colorful 3" w:semiHidden="1" w:unhideWhenUsed="1"/>
+    <w:lsdException w:name="Table Columns 1" w:semiHidden="1" w:unhideWhenUsed="1"/>
+    <w:lsdException w:name="Table Columns 2" w:semiHidden="1" w:unhideWhenUsed="1"/>
+    <w:lsdException w:name="Table Columns 3" w:semiHidden="1" w:unhideWhenUsed="1"/>
+    <w:lsdException w:name="Table Columns 4" w:semiHidden="1" w:unhideWhenUsed="1"/>
+    <w:lsdException w:name="Table Columns 5" w:semiHidden="1" w:unhideWhenUsed="1"/>
+    <w:lsdException w:name="Table Grid 1" w:semiHidden="1" w:unhideWhenUsed="1"/>
+    <w:lsdException w:name="Table Grid 2" w:semiHidden="1" w:unhideWhenUsed="1"/>
+    <w:lsdException w:name="Table Grid 3" w:semiHidden="1" w:unhideWhenUsed="1"/>
+    <w:lsdException w:name="Table Grid 4" w:semiHidden="1" w:unhideWhenUsed="1"/>
+    <w:lsdException w:name="Table Grid 5" w:semiHidden="1" w:unhideWhenUsed="1"/>
+    <w:lsdException w:name="Table Grid 6" w:semiHidden="1" w:unhideWhenUsed="1"/>
+    <w:lsdException w:name="Table Grid 7" w:semiHidden="1" w:unhideWhenUsed="1"/>
+    <w:lsdException w:name="Table Grid 8" w:semiHidden="1" w:unhideWhenUsed="1"/>
+    <w:lsdException w:name="Table List 1" w:semiHidden="1" w:unhideWhenUsed="1"/>
+    <w:lsdException w:name="Table List 2" w:semiHidden="1" w:unhideWhenUsed="1"/>
+    <w:lsdException w:name="Table List 3" w:semiHidden="1" w:unhideWhenUsed="1"/>
+    <w:lsdException w:name="Table List 4" w:semiHidden="1" w:unhideWhenUsed="1"/>
+    <w:lsdException w:name="Table List 5" w:semiHidden="1" w:unhideWhenUsed="1"/>
+    <w:lsdException w:name="Table List 6" w:semiHidden="1" w:unhideWhenUsed="1"/>
+    <w:lsdException w:name="Table List 7" w:semiHidden="1" w:unhideWhenUsed="1"/>
+    <w:lsdException w:name="Table List 8" w:semiHidden="1" w:unhideWhenUsed="1"/>
+    <w:lsdException w:name="Table 3D effects 1" w:semiHidden="1" w:unhideWhenUsed="1"/>
+    <w:lsdException w:name="Table 3D effects 2" w:semiHidden="1" w:unhideWhenUsed="1"/>
+    <w:lsdException w:name="Table 3D effects 3" w:semiHidden="1" w:unhideWhenUsed="1"/>
+    <w:lsdException w:name="Table Contemporary" w:semiHidden="1" w:unhideWhenUsed="1"/>
+    <w:lsdException w:name="Table Elegant" w:semiHidden="1" w:unhideWhenUsed="1"/>
+    <w:lsdException w:name="Table Professional" w:semiHidden="1" w:unhideWhenUsed="1"/>
+    <w:lsdException w:name="Table Subtle 1" w:semiHidden="1" w:unhideWhenUsed="1"/>
+    <w:lsdException w:name="Table Subtle 2" w:semiHidden="1" w:unhideWhenUsed="1"/>
+    <w:lsdException w:name="Table Web 1" w:semiHidden="1" w:unhideWhenUsed="1"/>
+    <w:lsdException w:name="Table Web 2" w:semiHidden="1" w:unhideWhenUsed="1"/>
+    <w:lsdException w:name="Table Web 3" w:semiHidden="1" w:unhideWhenUsed="1"/>
+    <w:lsdException w:name="Balloon Text" w:semiHidden="1" w:unhideWhenUsed="1"/>
+    <w:lsdException w:name="Table Grid" w:uiPriority="39"/>
+    <w:lsdException w:name="Table Theme" w:semiHidden="1" w:unhideWhenUsed="1"/>
+    <w:lsdException w:name="Placeholder Text" w:semiHidden="1"/>
+    <w:lsdException w:name="No Spacing" w:uiPriority="1" w:qFormat="1"/>
+    <w:lsdException w:name="Light Shading" w:uiPriority="60"/>
+    <w:lsdException w:name="Light List" w:uiPriority="61"/>
+    <w:lsdException w:name="Light Grid" w:uiPriority="62"/>
+    <w:lsdException w:name="Medium Shading 1" w:uiPriority="63"/>
+    <w:lsdException w:name="Medium Shading 2" w:uiPriority="64"/>
+    <w:lsdException w:name="Medium List 1" w:uiPriority="65"/>
+    <w:lsdException w:name="Medium List 2" w:uiPriority="66"/>
+    <w:lsdException w:name="Medium Grid 1" w:uiPriority="67"/>
+    <w:lsdException w:name="Medium Grid 2" w:uiPriority="68"/>
+    <w:lsdException w:name="Medium Grid 3" w:uiPriority="69"/>
+    <w:lsdException w:name="Dark List" w:uiPriority="70"/>
+    <w:lsdException w:name="Colorful Shading" w:uiPriority="71"/>
+    <w:lsdException w:name="Colorful List" w:uiPriority="72"/>
+    <w:lsdException w:name="Colorful Grid" w:uiPriority="73"/>
+    <w:lsdException w:name="Light Shading Accent 1" w:uiPriority="60"/>
+    <w:lsdException w:name="Light List Accent 1" w:uiPriority="61"/>
+    <w:lsdException w:name="Light Grid Accent 1" w:uiPriority="62"/>
+    <w:lsdException w:name="Medium Shading 1 Accent 1" w:uiPriority="63"/>
+    <w:lsdException w:name="Medium Shading 2 Accent 1" w:uiPriority="64"/>
+    <w:lsdException w:name="Medium List 1 Accent 1" w:uiPriority="65"/>
+    <w:lsdException w:name="Revision" w:semiHidden="1"/>
+    <w:lsdException w:name="List Paragraph" w:uiPriority="34" w:qFormat="1"/>
+    <w:lsdException w:name="Quote" w:uiPriority="29" w:qFormat="1"/>
+    <w:lsdException w:name="Intense Quote" w:uiPriority="30" w:qFormat="1"/>
+    <w:lsdException w:name="Medium List 2 Accent 1" w:uiPriority="66"/>
+    <w:lsdException w:name="Medium Grid 1 Accent 1" w:uiPriority="67"/>
+    <w:lsdException w:name="Medium Grid 2 Accent 1" w:uiPriority="68"/>
+    <w:lsdException w:name="Medium Grid 3 Accent 1" w:uiPriority="69"/>
+    <w:lsdException w:name="Dark List Accent 1" w:uiPriority="70"/>
+    <w:lsdException w:name="Colorful Shading Accent 1" w:uiPriority="71"/>
+    <w:lsdException w:name="Colorful List Accent 1" w:uiPriority="72"/>
+    <w:lsdException w:name="Colorful Grid Accent 1" w:uiPriority="73"/>
+    <w:lsdException w:name="Light Shading Accent 2" w:uiPriority="60"/>
+    <w:lsdException w:name="Light List Accent 2" w:uiPriority="61"/>
+    <w:lsdException w:name="Light Grid Accent 2" w:uiPriority="62"/>
+    <w:lsdException w:name="Medium Shading 1 Accent 2" w:uiPriority="63"/>
+    <w:lsdException w:name="Medium Shading 2 Accent 2" w:uiPriority="64"/>
+    <w:lsdException w:name="Medium List 1 Accent 2" w:uiPriority="65"/>
+    <w:lsdException w:name="Medium List 2 Accent 2" w:uiPriority="66"/>
+    <w:lsdException w:name="Medium Grid 1 Accent 2" w:uiPriority="67"/>
+    <w:lsdException w:name="Medium Grid 2 Accent 2" w:uiPriority="68"/>
+    <w:lsdException w:name="Medium Grid 3 Accent 2" w:uiPriority="69"/>
+    <w:lsdException w:name="Dark List Accent 2" w:uiPriority="70"/>
+    <w:lsdException w:name="Colorful Shading Accent 2" w:uiPriority="71"/>
+    <w:lsdException w:name="Colorful List Accent 2" w:uiPriority="72"/>
+    <w:lsdException w:name="Colorful Grid Accent 2" w:uiPriority="73"/>
+    <w:lsdException w:name="Light Shading Accent 3" w:uiPriority="60"/>
+    <w:lsdException w:name="Light List Accent 3" w:uiPriority="61"/>
+    <w:lsdException w:name="Light Grid Accent 3" w:uiPriority="62"/>
+    <w:lsdException w:name="Medium Shading 1 Accent 3" w:uiPriority="63"/>
+    <w:lsdException w:name="Medium Shading 2 Accent 3" w:uiPriority="64"/>
+    <w:lsdException w:name="Medium List 1 Accent 3" w:uiPriority="65"/>
+    <w:lsdException w:name="Medium List 2 Accent 3" w:uiPriority="66"/>
+    <w:lsdException w:name="Medium Grid 1 Accent 3" w:uiPriority="67"/>
+    <w:lsdException w:name="Medium Grid 2 Accent 3" w:uiPriority="68"/>
+    <w:lsdException w:name="Medium Grid 3 Accent 3" w:uiPriority="69"/>
+    <w:lsdException w:name="Dark List Accent 3" w:uiPriority="70"/>
+    <w:lsdException w:name="Colorful Shading Accent 3" w:uiPriority="71"/>
+    <w:lsdException w:name="Colorful List Accent 3" w:uiPriority="72"/>
+    <w:lsdException w:name="Colorful Grid Accent 3" w:uiPriority="73"/>
+    <w:lsdException w:name="Light Shading Accent 4" w:uiPriority="60"/>
+    <w:lsdException w:name="Light List Accent 4" w:uiPriority="61"/>
+    <w:lsdException w:name="Light Grid Accent 4" w:uiPriority="62"/>
+    <w:lsdException w:name="Medium Shading 1 Accent 4" w:uiPriority="63"/>
+    <w:lsdException w:name="Medium Shading 2 Accent 4" w:uiPriority="64"/>
+    <w:lsdException w:name="Medium List 1 Accent 4" w:uiPriority="65"/>
+    <w:lsdException w:name="Medium List 2 Accent 4" w:uiPriority="66"/>
+    <w:lsdException w:name="Medium Grid 1 Accent 4" w:uiPriority="67"/>
+    <w:lsdException w:name="Medium Grid 2 Accent 4" w:uiPriority="68"/>
+    <w:lsdException w:name="Medium Grid 3 Accent 4" w:uiPriority="69"/>
+    <w:lsdException w:name="Dark List Accent 4" w:uiPriority="70"/>
+    <w:lsdException w:name="Colorful Shading Accent 4" w:uiPriority="71"/>
+    <w:lsdException w:name="Colorful List Accent 4" w:uiPriority="72"/>
+    <w:lsdException w:name="Colorful Grid Accent 4" w:uiPriority="73"/>
+    <w:lsdException w:name="Light Shading Accent 5" w:uiPriority="60"/>
+    <w:lsdException w:name="Light List Accent 5" w:uiPriority="61"/>
+    <w:lsdException w:name="Light Grid Accent 5" w:uiPriority="62"/>
+    <w:lsdException w:name="Medium Shading 1 Accent 5" w:uiPriority="63"/>
+    <w:lsdException w:name="Medium Shading 2 Accent 5" w:uiPriority="64"/>
+    <w:lsdException w:name="Medium List 1 Accent 5" w:uiPriority="65"/>
+    <w:lsdException w:name="Medium List 2 Accent 5" w:uiPriority="66"/>
+    <w:lsdException w:name="Medium Grid 1 Accent 5" w:uiPriority="67"/>
+    <w:lsdException w:name="Medium Grid 2 Accent 5" w:uiPriority="68"/>
+    <w:lsdException w:name="Medium Grid 3 Accent 5" w:uiPriority="69"/>
+    <w:lsdException w:name="Dark List Accent 5" w:uiPriority="70"/>
+    <w:lsdException w:name="Colorful Shading Accent 5" w:uiPriority="71"/>
+    <w:lsdException w:name="Colorful List Accent 5" w:uiPriority="72"/>
+    <w:lsdException w:name="Colorful Grid Accent 5" w:uiPriority="73"/>
+    <w:lsdException w:name="Light Shading Accent 6" w:uiPriority="60"/>
+    <w:lsdException w:name="Light List Accent 6" w:uiPriority="61"/>
+    <w:lsdException w:name="Light Grid Accent 6" w:uiPriority="62"/>
+    <w:lsdException w:name="Medium Shading 1 Accent 6" w:uiPriority="63"/>
+    <w:lsdException w:name="Medium Shading 2 Accent 6" w:uiPriority="64"/>
+    <w:lsdException w:name="Medium List 1 Accent 6" w:uiPriority="65"/>
+    <w:lsdException w:name="Medium List 2 Accent 6" w:uiPriority="66"/>
+    <w:lsdException w:name="Medium Grid 1 Accent 6" w:uiPriority="67"/>
+    <w:lsdException w:name="Medium Grid 2 Accent 6" w:uiPriority="68"/>
+    <w:lsdException w:name="Medium Grid 3 Accent 6" w:uiPriority="69"/>
+    <w:lsdException w:name="Dark List Accent 6" w:uiPriority="70"/>
+    <w:lsdException w:name="Colorful Shading Accent 6" w:uiPriority="71"/>
+    <w:lsdException w:name="Colorful List Accent 6" w:uiPriority="72"/>
+    <w:lsdException w:name="Colorful Grid Accent 6" w:uiPriority="73"/>
+    <w:lsdException w:name="Subtle Emphasis" w:uiPriority="19" w:qFormat="1"/>
+    <w:lsdException w:name="Intense Emphasis" w:uiPriority="21" w:qFormat="1"/>
+    <w:lsdException w:name="Subtle Reference" w:uiPriority="31" w:qFormat="1"/>
+    <w:lsdException w:name="Intense Reference" w:uiPriority="32" w:qFormat="1"/>
+    <w:lsdException w:name="Book Title" w:uiPriority="33" w:qFormat="1"/>
+    <w:lsdException w:name="Bibliography" w:semiHidden="1" w:uiPriority="37" w:unhideWhenUsed="1"/>
+    <w:lsdException w:name="TOC Heading" w:semiHidden="1" w:uiPriority="39" w:unhideWhenUsed="1" w:qFormat="1"/>
+    <w:lsdException w:name="Plain Table 1" w:uiPriority="41"/>
+    <w:lsdException w:name="Plain Table 2" w:uiPriority="42"/>
+    <w:lsdException w:name="Plain Table 3" w:uiPriority="43"/>
+    <w:lsdException w:name="Plain Table 4" w:uiPriority="44"/>
+    <w:lsdException w:name="Plain Table 5" w:uiPriority="45"/>
+    <w:lsdException w:name="Grid Table Light" w:uiPriority="40"/>
+    <w:lsdException w:name="Grid Table 1 Light" w:uiPriority="46"/>
+    <w:lsdException w:name="Grid Table 2" w:uiPriority="47"/>
+    <w:lsdException w:name="Grid Table 3" w:uiPriority="48"/>
+    <w:lsdException w:name="Grid Table 4" w:uiPriority="49"/>
+    <w:lsdException w:name="Grid Table 5 Dark" w:uiPriority="50"/>
+    <w:lsdException w:name="Grid Table 6 Colorful" w:uiPriority="51"/>
+    <w:lsdException w:name="Grid Table 7 Colorful" w:uiPriority="52"/>
+    <w:lsdException w:name="Grid Table 1 Light Accent 1" w:uiPriority="46"/>
+    <w:lsdException w:name="Grid Table 2 Accent 1" w:uiPriority="47"/>
+    <w:lsdException w:name="Grid Table 3 Accent 1" w:uiPriority="48"/>
+    <w:lsdException w:name="Grid Table 4 Accent 1" w:uiPriority="49"/>
+    <w:lsdException w:name="Grid Table 5 Dark Accent 1" w:uiPriority="50"/>
+    <w:lsdException w:name="Grid Table 6 Colorful Accent 1" w:uiPriority="51"/>
+    <w:lsdException w:name="Grid Table 7 Colorful Accent 1" w:uiPriority="52"/>
+    <w:lsdException w:name="Grid Table 1 Light Accent 2" w:uiPriority="46"/>
+    <w:lsdException w:name="Grid Table 2 Accent 2" w:uiPriority="47"/>
+    <w:lsdException w:name="Grid Table 3 Accent 2" w:uiPriority="48"/>
+    <w:lsdException w:name="Grid Table 4 Accent 2" w:uiPriority="49"/>
+    <w:lsdException w:name="Grid Table 5 Dark Accent 2" w:uiPriority="50"/>
+    <w:lsdException w:name="Grid Table 6 Colorful Accent 2" w:uiPriority="51"/>
+    <w:lsdException w:name="Grid Table 7 Colorful Accent 2" w:uiPriority="52"/>
+    <w:lsdException w:name="Grid Table 1 Light Accent 3" w:uiPriority="46"/>
+    <w:lsdException w:name="Grid Table 2 Accent 3" w:uiPriority="47"/>
+    <w:lsdException w:name="Grid Table 3 Accent 3" w:uiPriority="48"/>
+    <w:lsdException w:name="Grid Table 4 Accent 3" w:uiPriority="49"/>
+    <w:lsdException w:name="Grid Table 5 Dark Accent 3" w:uiPriority="50"/>
+    <w:lsdException w:name="Grid Table 6 Colorful Accent 3" w:uiPriority="51"/>
+    <w:lsdException w:name="Grid Table 7 Colorful Accent 3" w:uiPriority="52"/>
+    <w:lsdException w:name="Grid Table 1 Light Accent 4" w:uiPriority="46"/>
+    <w:lsdException w:name="Grid Table 2 Accent 4" w:uiPriority="47"/>
+    <w:lsdException w:name="Grid Table 3 Accent 4" w:uiPriority="48"/>
+    <w:lsdException w:name="Grid Table 4 Accent 4" w:uiPriority="49"/>
+    <w:lsdException w:name="Grid Table 5 Dark Accent 4" w:uiPriority="50"/>
+    <w:lsdException w:name="Grid Table 6 Colorful Accent 4" w:uiPriority="51"/>
+    <w:lsdException w:name="Grid Table 7 Colorful Accent 4" w:uiPriority="52"/>
+    <w:lsdException w:name="Grid Table 1 Light Accent 5" w:uiPriority="46"/>
+    <w:lsdException w:name="Grid Table 2 Accent 5" w:uiPriority="47"/>
+    <w:lsdException w:name="Grid Table 3 Accent 5" w:uiPriority="48"/>
+    <w:lsdException w:name="Grid Table 4 Accent 5" w:uiPriority="49"/>
+    <w:lsdException w:name="Grid Table 5 Dark Accent 5" w:uiPriority="50"/>
+    <w:lsdException w:name="Grid Table 6 Colorful Accent 5" w:uiPriority="51"/>
+    <w:lsdException w:name="Grid Table 7 Colorful Accent 5" w:uiPriority="52"/>
+    <w:lsdException w:name="Grid Table 1 Light Accent 6" w:uiPriority="46"/>
+    <w:lsdException w:name="Grid Table 2 Accent 6" w:uiPriority="47"/>
+    <w:lsdException w:name="Grid Table 3 Accent 6" w:uiPriority="48"/>
+    <w:lsdException w:name="Grid Table 4 Accent 6" w:uiPriority="49"/>
+    <w:lsdException w:name="Grid Table 5 Dark Accent 6" w:uiPriority="50"/>
+    <w:lsdException w:name="Grid Table 6 Colorful Accent 6" w:uiPriority="51"/>
+    <w:lsdException w:name="Grid Table 7 Colorful Accent 6" w:uiPriority="52"/>
+    <w:lsdException w:name="List Table 1 Light" w:uiPriority="46"/>
+    <w:lsdException w:name="List Table 2" w:uiPriority="47"/>
+    <w:lsdException w:name="List Table 3" w:uiPriority="48"/>
+    <w:lsdException w:name="List Table 4" w:uiPriority="49"/>
+    <w:lsdException w:name="List Table 5 Dark" w:uiPriority="50"/>
+    <w:lsdException w:name="List Table 6 Colorful" w:uiPriority="51"/>
+    <w:lsdException w:name="List Table 7 Colorful" w:uiPriority="52"/>
+    <w:lsdException w:name="List Table 1 Light Accent 1" w:uiPriority="46"/>
+    <w:lsdException w:name="List Table 2 Accent 1" w:uiPriority="47"/>
+    <w:lsdException w:name="List Table 3 Accent 1" w:uiPriority="48"/>
+    <w:lsdException w:name="List Table 4 Accent 1" w:uiPriority="49"/>
+    <w:lsdException w:name="List Table 5 Dark Accent 1" w:uiPriority="50"/>
+    <w:lsdException w:name="List Table 6 Colorful Accent 1" w:uiPriority="51"/>
+    <w:lsdException w:name="List Table 7 Colorful Accent 1" w:uiPriority="52"/>
+    <w:lsdException w:name="List Table 1 Light Accent 2" w:uiPriority="46"/>
+    <w:lsdException w:name="List Table 2 Accent 2" w:uiPriority="47"/>
+    <w:lsdException w:name="List Table 3 Accent 2" w:uiPriority="48"/>
+    <w:lsdException w:name="List Table 4 Accent 2" w:uiPriority="49"/>
+    <w:lsdException w:name="List Table 5 Dark Accent 2" w:uiPriority="50"/>
+    <w:lsdException w:name="List Table 6 Colorful Accent 2" w:uiPriority="51"/>
+    <w:lsdException w:name="List Table 7 Colorful Accent 2" w:uiPriority="52"/>
+    <w:lsdException w:name="List Table 1 Light Accent 3" w:uiPriority="46"/>
+    <w:lsdException w:name="List Table 2 Accent 3" w:uiPriority="47"/>
+    <w:lsdException w:name="List Table 3 Accent 3" w:uiPriority="48"/>
+    <w:lsdException w:name="List Table 4 Accent 3" w:uiPriority="49"/>
+    <w:lsdException w:name="List Table 5 Dark Accent 3" w:uiPriority="50"/>
+    <w:lsdException w:name="List Table 6 Colorful Accent 3" w:uiPriority="51"/>
+    <w:lsdException w:name="List Table 7 Colorful Accent 3" w:uiPriority="52"/>
+    <w:lsdException w:name="List Table 1 Light Accent 4" w:uiPriority="46"/>
+    <w:lsdException w:name="List Table 2 Accent 4" w:uiPriority="47"/>
+    <w:lsdException w:name="List Table 3 Accent 4" w:uiPriority="48"/>
+    <w:lsdException w:name="List Table 4 Accent 4" w:uiPriority="49"/>
+    <w:lsdException w:name="List Table 5 Dark Accent 4" w:uiPriority="50"/>
+    <w:lsdException w:name="List Table 6 Colorful Accent 4" w:uiPriority="51"/>
+    <w:lsdException w:name="List Table 7 Colorful Accent 4" w:uiPriority="52"/>
+    <w:lsdException w:name="List Table 1 Light Accent 5" w:uiPriority="46"/>
+    <w:lsdException w:name="List Table 2 Accent 5" w:uiPriority="47"/>
+    <w:lsdException w:name="List Table 3 Accent 5" w:uiPriority="48"/>
+    <w:lsdException w:name="List Table 4 Accent 5" w:uiPriority="49"/>
+    <w:lsdException w:name="List Table 5 Dark Accent 5" w:uiPriority="50"/>
+    <w:lsdException w:name="List Table 6 Colorful Accent 5" w:uiPriority="51"/>
+    <w:lsdException w:name="List Table 7 Colorful Accent 5" w:uiPriority="52"/>
+    <w:lsdException w:name="List Table 1 Light Accent 6" w:uiPriority="46"/>
+    <w:lsdException w:name="List Table 2 Accent 6" w:uiPriority="47"/>
+    <w:lsdException w:name="List Table 3 Accent 6" w:uiPriority="48"/>
+    <w:lsdException w:name="List Table 4 Accent 6" w:uiPriority="49"/>
+    <w:lsdException w:name="List Table 5 Dark Accent 6" w:uiPriority="50"/>
+    <w:lsdException w:name="List Table 6 Colorful Accent 6" w:uiPriority="51"/>
+    <w:lsdException w:name="List Table 7 Colorful Accent 6" w:uiPriority="52"/>
+  </w:latentStyles>
+  <w:style w:type="paragraph" w:default="1" w:styleId="Normal">
+    <w:name w:val="Normal"/>
+    <w:qFormat/>
+  </w:style>
+  <w:style w:type="character" w:default="1" w:styleId="DefaultParagraphFont">
+    <w:name w:val="Default Paragraph Font"/>
+    <w:uiPriority w:val="1"/>
+    <w:semiHidden/>
+    <w:unhideWhenUsed/>
+  </w:style>
+  <w:style w:type="table" w:default="1" w:styleId="TableNormal">
+    <w:name w:val="Normal Table"/>
+    <w:uiPriority w:val="99"/>
+    <w:semiHidden/>
+    <w:unhideWhenUsed/>
+    <w:tblPr>
+      <w:tblInd w:w="0" w:type="dxa"/>
+      <w:tblCellMar>
+        <w:top w:w="0" w:type="dxa"/>
+        <w:left w:w="108" w:type="dxa"/>
+        <w:bottom w:w="0" w:type="dxa"/>
+        <w:right w:w="108" w:type="dxa"/>
+      </w:tblCellMar>
+    </w:tblPr>
+  </w:style>
+  <w:style w:type="numbering" w:default="1" w:styleId="NoList">
+    <w:name w:val="No List"/>
+    <w:uiPriority w:val="99"/>
+    <w:semiHidden/>
+    <w:unhideWhenUsed/>
+  </w:style>
+  <w:style w:type="paragraph" w:customStyle="1" w:styleId="187A51376D4F405F9ED272A3C61AEA4E">
+    <w:name w:val="187A51376D4F405F9ED272A3C61AEA4E"/>
+    <w:rsid w:val="00935695"/>
+  </w:style>
+  <w:style w:type="paragraph" w:customStyle="1" w:styleId="691B69BEC89C4F81A8ED4A10E6E18F2D">
+    <w:name w:val="691B69BEC89C4F81A8ED4A10E6E18F2D"/>
+    <w:rsid w:val="00935695"/>
+  </w:style>
+  <w:style w:type="paragraph" w:customStyle="1" w:styleId="D7B672AE9B31420082FC222B5F55FF7F">
+    <w:name w:val="D7B672AE9B31420082FC222B5F55FF7F"/>
+    <w:rsid w:val="00935695"/>
+  </w:style>
+  <w:style w:type="paragraph" w:customStyle="1" w:styleId="D94AD0E6771B411297C9C66A0F1E8558">
+    <w:name w:val="D94AD0E6771B411297C9C66A0F1E8558"/>
+    <w:rsid w:val="00935695"/>
+  </w:style>
+  <w:style w:type="paragraph" w:customStyle="1" w:styleId="B1950EB8A4BA4DC9A40B989679B1D383">
+    <w:name w:val="B1950EB8A4BA4DC9A40B989679B1D383"/>
+    <w:rsid w:val="00935695"/>
+  </w:style>
+  <w:style w:type="paragraph" w:customStyle="1" w:styleId="EA50E09873584300ABECCE5A0DBDE675">
+    <w:name w:val="EA50E09873584300ABECCE5A0DBDE675"/>
+    <w:rsid w:val="00935695"/>
+  </w:style>
+</w:styles>
+</file>
+
+<file path=word/glossary/webSettings.xml><?xml version="1.0" encoding="utf-8"?>
+<w:webSettings xmlns:mc="http://schemas.openxmlformats.org/markup-compatibility/2006" xmlns:r="http://schemas.openxmlformats.org/officeDocument/2006/relationships" xmlns:w="http://schemas.openxmlformats.org/wordprocessingml/2006/main" xmlns:w14="http://schemas.microsoft.com/office/word/2010/wordml" xmlns:w15="http://schemas.microsoft.com/office/word/2012/wordml" xmlns:w16se="http://schemas.microsoft.com/office/word/2015/wordml/symex" mc:Ignorable="w14 w15 w16se">
+  <w:optimizeForBrowser/>
+  <w:allowPNG/>
+</w:webSettings>
 </file>
 
 <file path=word/theme/theme1.xml><?xml version="1.0" encoding="utf-8"?>
@@ -2480,4 +4028,16 @@
     </a:ext>
   </a:extLst>
 </a:theme>
+</file>
+
+<file path=customXml/item1.xml><?xml version="1.0" encoding="utf-8"?>
+<b:Sources xmlns:b="http://schemas.openxmlformats.org/officeDocument/2006/bibliography" xmlns="http://schemas.openxmlformats.org/officeDocument/2006/bibliography" SelectedStyle="\APASixthEditionOfficeOnline.xsl" StyleName="APA" Version="6"/>
+</file>
+
+<file path=customXml/itemProps1.xml><?xml version="1.0" encoding="utf-8"?>
+<ds:datastoreItem xmlns:ds="http://schemas.openxmlformats.org/officeDocument/2006/customXml" ds:itemID="{A33E956F-8CC0-4003-8A6E-DB96F3AEEFA6}">
+  <ds:schemaRefs>
+    <ds:schemaRef ds:uri="http://schemas.openxmlformats.org/officeDocument/2006/bibliography"/>
+  </ds:schemaRefs>
+</ds:datastoreItem>
 </file>
</xml_diff>